<commit_message>
Updated documentation concerning v2.0 features.
</commit_message>
<xml_diff>
--- a/doc/EBU MXF SDK.docx
+++ b/doc/EBU MXF SDK.docx
@@ -7,10 +7,14 @@
         <w:pStyle w:val="Title"/>
       </w:pPr>
       <w:r>
-        <w:t>EBU MXF SDK:</w:t>
-      </w:r>
-      <w:bookmarkStart w:id="0" w:name="_GoBack"/>
-      <w:bookmarkEnd w:id="0"/>
+        <w:t>EBU MXF SDK</w:t>
+      </w:r>
+      <w:r>
+        <w:t xml:space="preserve"> v2.0</w:t>
+      </w:r>
+      <w:r>
+        <w:t>:</w:t>
+      </w:r>
       <w:r>
         <w:t xml:space="preserve"> </w:t>
       </w:r>
@@ -957,31 +961,31 @@
         </w:pBdr>
         <w:rPr>
           <w:rFonts w:ascii="Consolas" w:hAnsi="Consolas" w:cs="Consolas"/>
-          <w:sz w:val="18"/>
-          <w:szCs w:val="18"/>
-        </w:rPr>
-      </w:pPr>
-      <w:r>
-        <w:rPr>
-          <w:rFonts w:ascii="Consolas" w:hAnsi="Consolas" w:cs="Consolas"/>
-          <w:sz w:val="18"/>
-          <w:szCs w:val="18"/>
+          <w:sz w:val="16"/>
+          <w:szCs w:val="16"/>
+        </w:rPr>
+      </w:pPr>
+      <w:r>
+        <w:rPr>
+          <w:rFonts w:ascii="Consolas" w:hAnsi="Consolas" w:cs="Consolas"/>
+          <w:sz w:val="16"/>
+          <w:szCs w:val="16"/>
         </w:rPr>
         <w:t>Usage:</w:t>
       </w:r>
       <w:r>
         <w:rPr>
           <w:rFonts w:ascii="Consolas" w:hAnsi="Consolas" w:cs="Consolas"/>
-          <w:sz w:val="18"/>
-          <w:szCs w:val="18"/>
+          <w:sz w:val="16"/>
+          <w:szCs w:val="16"/>
         </w:rPr>
         <w:t xml:space="preserve"> ebu2mxf &lt;&lt;options&gt;&gt; &lt;filename&gt;</w:t>
       </w:r>
       <w:r>
         <w:rPr>
           <w:rFonts w:ascii="Consolas" w:hAnsi="Consolas" w:cs="Consolas"/>
-          <w:sz w:val="18"/>
-          <w:szCs w:val="18"/>
+          <w:sz w:val="16"/>
+          <w:szCs w:val="16"/>
         </w:rPr>
         <w:br/>
         <w:t>Options:</w:t>
@@ -989,72 +993,73 @@
       <w:r>
         <w:rPr>
           <w:rFonts w:ascii="Consolas" w:hAnsi="Consolas" w:cs="Consolas"/>
-          <w:sz w:val="18"/>
-          <w:szCs w:val="18"/>
+          <w:sz w:val="16"/>
+          <w:szCs w:val="16"/>
         </w:rPr>
         <w:br/>
       </w:r>
       <w:r>
         <w:rPr>
           <w:rFonts w:ascii="Consolas" w:hAnsi="Consolas" w:cs="Consolas"/>
-          <w:sz w:val="18"/>
-          <w:szCs w:val="18"/>
-        </w:rPr>
-        <w:t xml:space="preserve"> -h | --help           Sh</w:t>
-      </w:r>
-      <w:r>
-        <w:rPr>
-          <w:rFonts w:ascii="Consolas" w:hAnsi="Consolas" w:cs="Consolas"/>
-          <w:sz w:val="18"/>
-          <w:szCs w:val="18"/>
-        </w:rPr>
-        <w:t>ow usage and exit</w:t>
-      </w:r>
-      <w:r>
-        <w:rPr>
-          <w:rFonts w:ascii="Consolas" w:hAnsi="Consolas" w:cs="Consolas"/>
-          <w:sz w:val="18"/>
-          <w:szCs w:val="18"/>
+          <w:sz w:val="16"/>
+          <w:szCs w:val="16"/>
+        </w:rPr>
+        <w:t xml:space="preserve"> -h | --hel</w:t>
+      </w:r>
+      <w:r>
+        <w:rPr>
+          <w:rFonts w:ascii="Consolas" w:hAnsi="Consolas" w:cs="Consolas"/>
+          <w:sz w:val="16"/>
+          <w:szCs w:val="16"/>
+        </w:rPr>
+        <w:t>p           Show usage and exit</w:t>
+      </w:r>
+      <w:r>
+        <w:rPr>
+          <w:rFonts w:ascii="Consolas" w:hAnsi="Consolas" w:cs="Consolas"/>
+          <w:sz w:val="16"/>
+          <w:szCs w:val="16"/>
         </w:rPr>
         <w:br/>
       </w:r>
       <w:r>
         <w:rPr>
           <w:rFonts w:ascii="Consolas" w:hAnsi="Consolas" w:cs="Consolas"/>
-          <w:sz w:val="18"/>
-          <w:szCs w:val="18"/>
+          <w:sz w:val="16"/>
+          <w:szCs w:val="16"/>
         </w:rPr>
         <w:t xml:space="preserve"> -v | --ve</w:t>
       </w:r>
       <w:r>
         <w:rPr>
           <w:rFonts w:ascii="Consolas" w:hAnsi="Consolas" w:cs="Consolas"/>
-          <w:sz w:val="18"/>
-          <w:szCs w:val="18"/>
+          <w:sz w:val="16"/>
+          <w:szCs w:val="16"/>
         </w:rPr>
         <w:t>rsion        Print version info</w:t>
       </w:r>
       <w:r>
         <w:rPr>
           <w:rFonts w:ascii="Consolas" w:hAnsi="Consolas" w:cs="Consolas"/>
-          <w:sz w:val="18"/>
-          <w:szCs w:val="18"/>
+          <w:sz w:val="16"/>
+          <w:szCs w:val="16"/>
         </w:rPr>
         <w:br/>
-      </w:r>
-      <w:r>
-        <w:rPr>
-          <w:rFonts w:ascii="Consolas" w:hAnsi="Consolas" w:cs="Consolas"/>
-          <w:sz w:val="18"/>
-          <w:szCs w:val="18"/>
-        </w:rPr>
-        <w:t xml:space="preserve"> -l &lt;file&gt;             Log filenam</w:t>
-      </w:r>
-      <w:r>
-        <w:rPr>
-          <w:rFonts w:ascii="Consolas" w:hAnsi="Consolas" w:cs="Consolas"/>
-          <w:sz w:val="18"/>
-          <w:szCs w:val="18"/>
+        <w:t xml:space="preserve"> </w:t>
+      </w:r>
+      <w:r>
+        <w:rPr>
+          <w:rFonts w:ascii="Consolas" w:hAnsi="Consolas" w:cs="Consolas"/>
+          <w:sz w:val="16"/>
+          <w:szCs w:val="16"/>
+        </w:rPr>
+        <w:t>-l &lt;file&gt;             Log filenam</w:t>
+      </w:r>
+      <w:r>
+        <w:rPr>
+          <w:rFonts w:ascii="Consolas" w:hAnsi="Consolas" w:cs="Consolas"/>
+          <w:sz w:val="16"/>
+          <w:szCs w:val="16"/>
         </w:rPr>
         <w:t xml:space="preserve">e. Default log to </w:t>
       </w:r>
@@ -1062,8 +1067,8 @@
       <w:r>
         <w:rPr>
           <w:rFonts w:ascii="Consolas" w:hAnsi="Consolas" w:cs="Consolas"/>
-          <w:sz w:val="18"/>
-          <w:szCs w:val="18"/>
+          <w:sz w:val="16"/>
+          <w:szCs w:val="16"/>
         </w:rPr>
         <w:t>stderr</w:t>
       </w:r>
@@ -1071,8 +1076,8 @@
       <w:r>
         <w:rPr>
           <w:rFonts w:ascii="Consolas" w:hAnsi="Consolas" w:cs="Consolas"/>
-          <w:sz w:val="18"/>
-          <w:szCs w:val="18"/>
+          <w:sz w:val="16"/>
+          <w:szCs w:val="16"/>
         </w:rPr>
         <w:t>/</w:t>
       </w:r>
@@ -1080,8 +1085,8 @@
       <w:r>
         <w:rPr>
           <w:rFonts w:ascii="Consolas" w:hAnsi="Consolas" w:cs="Consolas"/>
-          <w:sz w:val="18"/>
-          <w:szCs w:val="18"/>
+          <w:sz w:val="16"/>
+          <w:szCs w:val="16"/>
         </w:rPr>
         <w:t>stdout</w:t>
       </w:r>
@@ -1089,25 +1094,26 @@
       <w:r>
         <w:rPr>
           <w:rFonts w:ascii="Consolas" w:hAnsi="Consolas" w:cs="Consolas"/>
-          <w:sz w:val="18"/>
-          <w:szCs w:val="18"/>
+          <w:sz w:val="16"/>
+          <w:szCs w:val="16"/>
         </w:rPr>
         <w:br/>
-      </w:r>
-      <w:r>
-        <w:rPr>
-          <w:rFonts w:ascii="Consolas" w:hAnsi="Consolas" w:cs="Consolas"/>
-          <w:sz w:val="18"/>
-          <w:szCs w:val="18"/>
-        </w:rPr>
-        <w:t xml:space="preserve"> -</w:t>
-      </w:r>
-      <w:proofErr w:type="spellStart"/>
-      <w:r>
-        <w:rPr>
-          <w:rFonts w:ascii="Consolas" w:hAnsi="Consolas" w:cs="Consolas"/>
-          <w:sz w:val="18"/>
-          <w:szCs w:val="18"/>
+        <w:t xml:space="preserve"> </w:t>
+      </w:r>
+      <w:r>
+        <w:rPr>
+          <w:rFonts w:ascii="Consolas" w:hAnsi="Consolas" w:cs="Consolas"/>
+          <w:sz w:val="16"/>
+          <w:szCs w:val="16"/>
+        </w:rPr>
+        <w:t>-</w:t>
+      </w:r>
+      <w:proofErr w:type="spellStart"/>
+      <w:r>
+        <w:rPr>
+          <w:rFonts w:ascii="Consolas" w:hAnsi="Consolas" w:cs="Consolas"/>
+          <w:sz w:val="16"/>
+          <w:szCs w:val="16"/>
         </w:rPr>
         <w:t>i</w:t>
       </w:r>
@@ -1115,16 +1121,16 @@
       <w:r>
         <w:rPr>
           <w:rFonts w:ascii="Consolas" w:hAnsi="Consolas" w:cs="Consolas"/>
-          <w:sz w:val="18"/>
-          <w:szCs w:val="18"/>
+          <w:sz w:val="16"/>
+          <w:szCs w:val="16"/>
         </w:rPr>
         <w:t xml:space="preserve">                    P</w:t>
       </w:r>
       <w:r>
         <w:rPr>
           <w:rFonts w:ascii="Consolas" w:hAnsi="Consolas" w:cs="Consolas"/>
-          <w:sz w:val="18"/>
-          <w:szCs w:val="18"/>
+          <w:sz w:val="16"/>
+          <w:szCs w:val="16"/>
         </w:rPr>
         <w:t xml:space="preserve">rint file information to </w:t>
       </w:r>
@@ -1132,8 +1138,8 @@
       <w:r>
         <w:rPr>
           <w:rFonts w:ascii="Consolas" w:hAnsi="Consolas" w:cs="Consolas"/>
-          <w:sz w:val="18"/>
-          <w:szCs w:val="18"/>
+          <w:sz w:val="16"/>
+          <w:szCs w:val="16"/>
         </w:rPr>
         <w:t>stdout</w:t>
       </w:r>
@@ -1141,25 +1147,26 @@
       <w:r>
         <w:rPr>
           <w:rFonts w:ascii="Consolas" w:hAnsi="Consolas" w:cs="Consolas"/>
-          <w:sz w:val="18"/>
-          <w:szCs w:val="18"/>
+          <w:sz w:val="16"/>
+          <w:szCs w:val="16"/>
         </w:rPr>
         <w:br/>
-      </w:r>
-      <w:r>
-        <w:rPr>
-          <w:rFonts w:ascii="Consolas" w:hAnsi="Consolas" w:cs="Consolas"/>
-          <w:sz w:val="18"/>
-          <w:szCs w:val="18"/>
-        </w:rPr>
-        <w:t xml:space="preserve"> --</w:t>
-      </w:r>
-      <w:proofErr w:type="spellStart"/>
-      <w:r>
-        <w:rPr>
-          <w:rFonts w:ascii="Consolas" w:hAnsi="Consolas" w:cs="Consolas"/>
-          <w:sz w:val="18"/>
-          <w:szCs w:val="18"/>
+        <w:t xml:space="preserve"> </w:t>
+      </w:r>
+      <w:r>
+        <w:rPr>
+          <w:rFonts w:ascii="Consolas" w:hAnsi="Consolas" w:cs="Consolas"/>
+          <w:sz w:val="16"/>
+          <w:szCs w:val="16"/>
+        </w:rPr>
+        <w:t>--</w:t>
+      </w:r>
+      <w:proofErr w:type="spellStart"/>
+      <w:r>
+        <w:rPr>
+          <w:rFonts w:ascii="Consolas" w:hAnsi="Consolas" w:cs="Consolas"/>
+          <w:sz w:val="16"/>
+          <w:szCs w:val="16"/>
         </w:rPr>
         <w:t>ebu</w:t>
       </w:r>
@@ -1167,113 +1174,348 @@
       <w:r>
         <w:rPr>
           <w:rFonts w:ascii="Consolas" w:hAnsi="Consolas" w:cs="Consolas"/>
-          <w:sz w:val="18"/>
-          <w:szCs w:val="18"/>
+          <w:sz w:val="16"/>
+          <w:szCs w:val="16"/>
         </w:rPr>
         <w:t>-core &lt;file&gt;     Write emb</w:t>
       </w:r>
       <w:r>
         <w:rPr>
           <w:rFonts w:ascii="Consolas" w:hAnsi="Consolas" w:cs="Consolas"/>
-          <w:sz w:val="18"/>
-          <w:szCs w:val="18"/>
+          <w:sz w:val="16"/>
+          <w:szCs w:val="16"/>
         </w:rPr>
         <w:t>edded EBU Core metadata to file</w:t>
       </w:r>
       <w:r>
         <w:rPr>
           <w:rFonts w:ascii="Consolas" w:hAnsi="Consolas" w:cs="Consolas"/>
-          <w:sz w:val="18"/>
-          <w:szCs w:val="18"/>
+          <w:sz w:val="16"/>
+          <w:szCs w:val="16"/>
         </w:rPr>
         <w:br/>
-      </w:r>
-      <w:r>
-        <w:rPr>
-          <w:rFonts w:ascii="Consolas" w:hAnsi="Consolas" w:cs="Consolas"/>
-          <w:sz w:val="18"/>
-          <w:szCs w:val="18"/>
-        </w:rPr>
-        <w:t xml:space="preserve"> --force-header        Force metadata to be app</w:t>
-      </w:r>
-      <w:r>
-        <w:rPr>
-          <w:rFonts w:ascii="Consolas" w:hAnsi="Consolas" w:cs="Consolas"/>
-          <w:sz w:val="18"/>
-          <w:szCs w:val="18"/>
+        <w:t xml:space="preserve"> </w:t>
+      </w:r>
+      <w:r>
+        <w:rPr>
+          <w:rFonts w:ascii="Consolas" w:hAnsi="Consolas" w:cs="Consolas"/>
+          <w:sz w:val="16"/>
+          <w:szCs w:val="16"/>
+        </w:rPr>
+        <w:t>--force-header        Force metadata to be app</w:t>
+      </w:r>
+      <w:r>
+        <w:rPr>
+          <w:rFonts w:ascii="Consolas" w:hAnsi="Consolas" w:cs="Consolas"/>
+          <w:sz w:val="16"/>
+          <w:szCs w:val="16"/>
         </w:rPr>
         <w:t>ended into the header partition</w:t>
       </w:r>
       <w:r>
         <w:rPr>
           <w:rFonts w:ascii="Consolas" w:hAnsi="Consolas" w:cs="Consolas"/>
-          <w:sz w:val="18"/>
-          <w:szCs w:val="18"/>
+          <w:sz w:val="16"/>
+          <w:szCs w:val="16"/>
         </w:rPr>
         <w:br/>
-      </w:r>
-      <w:r>
-        <w:rPr>
-          <w:rFonts w:ascii="Consolas" w:hAnsi="Consolas" w:cs="Consolas"/>
-          <w:sz w:val="18"/>
-          <w:szCs w:val="18"/>
-        </w:rPr>
-        <w:t xml:space="preserve"> --dark                Write EBU Core me</w:t>
-      </w:r>
-      <w:r>
-        <w:rPr>
-          <w:rFonts w:ascii="Consolas" w:hAnsi="Consolas" w:cs="Consolas"/>
-          <w:sz w:val="18"/>
-          <w:szCs w:val="18"/>
-        </w:rPr>
-        <w:t>tadata into a dark metadata set</w:t>
-      </w:r>
-      <w:r>
-        <w:rPr>
-          <w:rFonts w:ascii="Consolas" w:hAnsi="Consolas" w:cs="Consolas"/>
-          <w:sz w:val="18"/>
-          <w:szCs w:val="18"/>
+        <w:t xml:space="preserve"> </w:t>
+      </w:r>
+      <w:r>
+        <w:rPr>
+          <w:rFonts w:ascii="Consolas" w:hAnsi="Consolas" w:cs="Consolas"/>
+          <w:sz w:val="16"/>
+          <w:szCs w:val="16"/>
+        </w:rPr>
+        <w:t xml:space="preserve">--dark                Write EBU Core metadata </w:t>
+      </w:r>
+      <w:r>
+        <w:rPr>
+          <w:rFonts w:ascii="Consolas" w:hAnsi="Consolas" w:cs="Consolas"/>
+          <w:sz w:val="16"/>
+          <w:szCs w:val="16"/>
+        </w:rPr>
+        <w:t>into a dark metadata set</w:t>
+      </w:r>
+      <w:r>
+        <w:rPr>
+          <w:rFonts w:ascii="Consolas" w:hAnsi="Consolas" w:cs="Consolas"/>
+          <w:sz w:val="16"/>
+          <w:szCs w:val="16"/>
         </w:rPr>
         <w:br/>
-      </w:r>
-      <w:r>
-        <w:rPr>
-          <w:rFonts w:ascii="Consolas" w:hAnsi="Consolas" w:cs="Consolas"/>
-          <w:sz w:val="18"/>
-          <w:szCs w:val="18"/>
-        </w:rPr>
-        <w:t xml:space="preserve"> --sidecar             Write EBU Core m</w:t>
-      </w:r>
-      <w:r>
-        <w:rPr>
-          <w:rFonts w:ascii="Consolas" w:hAnsi="Consolas" w:cs="Consolas"/>
-          <w:sz w:val="18"/>
-          <w:szCs w:val="18"/>
+        <w:t xml:space="preserve"> </w:t>
+      </w:r>
+      <w:r>
+        <w:rPr>
+          <w:rFonts w:ascii="Consolas" w:hAnsi="Consolas" w:cs="Consolas"/>
+          <w:sz w:val="16"/>
+          <w:szCs w:val="16"/>
+        </w:rPr>
+        <w:t>--sidecar             Write EBU Core m</w:t>
+      </w:r>
+      <w:r>
+        <w:rPr>
+          <w:rFonts w:ascii="Consolas" w:hAnsi="Consolas" w:cs="Consolas"/>
+          <w:sz w:val="16"/>
+          <w:szCs w:val="16"/>
         </w:rPr>
         <w:t>etadata as a side-car reference</w:t>
       </w:r>
       <w:r>
         <w:rPr>
           <w:rFonts w:ascii="Consolas" w:hAnsi="Consolas" w:cs="Consolas"/>
-          <w:sz w:val="18"/>
-          <w:szCs w:val="18"/>
+          <w:sz w:val="16"/>
+          <w:szCs w:val="16"/>
         </w:rPr>
         <w:br/>
-      </w:r>
-      <w:r>
-        <w:rPr>
-          <w:rFonts w:ascii="Consolas" w:hAnsi="Consolas" w:cs="Consolas"/>
-          <w:sz w:val="18"/>
-          <w:szCs w:val="18"/>
-        </w:rPr>
-        <w:t xml:space="preserve"> --remove              </w:t>
-      </w:r>
-      <w:proofErr w:type="spellStart"/>
-      <w:r>
-        <w:rPr>
-          <w:rFonts w:ascii="Consolas" w:hAnsi="Consolas" w:cs="Consolas"/>
-          <w:sz w:val="18"/>
-          <w:szCs w:val="18"/>
+        <w:t xml:space="preserve"> </w:t>
+      </w:r>
+      <w:r>
+        <w:rPr>
+          <w:rFonts w:ascii="Consolas" w:hAnsi="Consolas" w:cs="Consolas"/>
+          <w:sz w:val="16"/>
+          <w:szCs w:val="16"/>
+        </w:rPr>
+        <w:t>--dark-key            Use this custom dark metad</w:t>
+      </w:r>
+      <w:r>
+        <w:rPr>
+          <w:rFonts w:ascii="Consolas" w:hAnsi="Consolas" w:cs="Consolas"/>
+          <w:sz w:val="16"/>
+          <w:szCs w:val="16"/>
+        </w:rPr>
+        <w:t>ata key for metadata embedding.</w:t>
+      </w:r>
+      <w:r>
+        <w:rPr>
+          <w:rFonts w:ascii="Consolas" w:hAnsi="Consolas" w:cs="Consolas"/>
+          <w:sz w:val="16"/>
+          <w:szCs w:val="16"/>
+        </w:rPr>
+        <w:br/>
+        <w:t xml:space="preserve">                       The provided key should a SMPTE UL, formatted as a '</w:t>
+      </w:r>
+      <w:proofErr w:type="spellStart"/>
+      <w:r>
+        <w:rPr>
+          <w:rFonts w:ascii="Consolas" w:hAnsi="Consolas" w:cs="Consolas"/>
+          <w:sz w:val="16"/>
+          <w:szCs w:val="16"/>
+        </w:rPr>
+        <w:t>urn</w:t>
+      </w:r>
+      <w:proofErr w:type="gramStart"/>
+      <w:r>
+        <w:rPr>
+          <w:rFonts w:ascii="Consolas" w:hAnsi="Consolas" w:cs="Consolas"/>
+          <w:sz w:val="16"/>
+          <w:szCs w:val="16"/>
+        </w:rPr>
+        <w:t>:smpte:ul</w:t>
+      </w:r>
+      <w:proofErr w:type="spellEnd"/>
+      <w:proofErr w:type="gramEnd"/>
+      <w:r>
+        <w:rPr>
+          <w:rFonts w:ascii="Consolas" w:hAnsi="Consolas" w:cs="Consolas"/>
+          <w:sz w:val="16"/>
+          <w:szCs w:val="16"/>
+        </w:rPr>
+        <w:t>:...'</w:t>
+      </w:r>
+      <w:r>
+        <w:rPr>
+          <w:rFonts w:ascii="Consolas" w:hAnsi="Consolas" w:cs="Consolas"/>
+          <w:sz w:val="16"/>
+          <w:szCs w:val="16"/>
+        </w:rPr>
+        <w:t>.</w:t>
+      </w:r>
+      <w:r>
+        <w:rPr>
+          <w:rFonts w:ascii="Consolas" w:hAnsi="Consolas" w:cs="Consolas"/>
+          <w:sz w:val="16"/>
+          <w:szCs w:val="16"/>
+        </w:rPr>
+        <w:br/>
+        <w:t xml:space="preserve"> </w:t>
+      </w:r>
+      <w:proofErr w:type="gramStart"/>
+      <w:r>
+        <w:rPr>
+          <w:rFonts w:ascii="Consolas" w:hAnsi="Consolas" w:cs="Consolas"/>
+          <w:sz w:val="16"/>
+          <w:szCs w:val="16"/>
+        </w:rPr>
+        <w:t xml:space="preserve">--rp2057              Embed EBU Core metadata according </w:t>
+      </w:r>
+      <w:r>
+        <w:rPr>
+          <w:rFonts w:ascii="Consolas" w:hAnsi="Consolas" w:cs="Consolas"/>
+          <w:sz w:val="16"/>
+          <w:szCs w:val="16"/>
+        </w:rPr>
+        <w:t>to SMPTE RP 2057 XML embedding</w:t>
+      </w:r>
+      <w:r>
+        <w:rPr>
+          <w:rFonts w:ascii="Consolas" w:hAnsi="Consolas" w:cs="Consolas"/>
+          <w:sz w:val="16"/>
+          <w:szCs w:val="16"/>
+        </w:rPr>
+        <w:t>.</w:t>
+      </w:r>
+      <w:proofErr w:type="gramEnd"/>
+      <w:r>
+        <w:rPr>
+          <w:rFonts w:ascii="Consolas" w:hAnsi="Consolas" w:cs="Consolas"/>
+          <w:sz w:val="16"/>
+          <w:szCs w:val="16"/>
+        </w:rPr>
+        <w:br/>
+      </w:r>
+      <w:r>
+        <w:rPr>
+          <w:rFonts w:ascii="Consolas" w:hAnsi="Consolas" w:cs="Consolas"/>
+          <w:sz w:val="16"/>
+          <w:szCs w:val="16"/>
+        </w:rPr>
+        <w:t xml:space="preserve">                       If the XML size is less than 64KB and uses UTF-8 </w:t>
+      </w:r>
+      <w:r>
+        <w:rPr>
+          <w:rFonts w:ascii="Consolas" w:hAnsi="Consolas" w:cs="Consolas"/>
+          <w:sz w:val="16"/>
+          <w:szCs w:val="16"/>
+        </w:rPr>
+        <w:t>or UTF-16 encoding</w:t>
+      </w:r>
+      <w:r>
+        <w:rPr>
+          <w:rFonts w:ascii="Consolas" w:hAnsi="Consolas" w:cs="Consolas"/>
+          <w:sz w:val="16"/>
+          <w:szCs w:val="16"/>
+        </w:rPr>
+        <w:br/>
+        <w:t xml:space="preserve">                       </w:t>
+      </w:r>
+      <w:r>
+        <w:rPr>
+          <w:rFonts w:ascii="Consolas" w:hAnsi="Consolas" w:cs="Consolas"/>
+          <w:sz w:val="16"/>
+          <w:szCs w:val="16"/>
+        </w:rPr>
+        <w:t xml:space="preserve">(declared in </w:t>
+      </w:r>
+      <w:r>
+        <w:rPr>
+          <w:rFonts w:ascii="Consolas" w:hAnsi="Consolas" w:cs="Consolas"/>
+          <w:sz w:val="16"/>
+          <w:szCs w:val="16"/>
+        </w:rPr>
+        <w:t xml:space="preserve">the XML </w:t>
+      </w:r>
+      <w:proofErr w:type="spellStart"/>
+      <w:r>
+        <w:rPr>
+          <w:rFonts w:ascii="Consolas" w:hAnsi="Consolas" w:cs="Consolas"/>
+          <w:sz w:val="16"/>
+          <w:szCs w:val="16"/>
+        </w:rPr>
+        <w:t>prolog</w:t>
+      </w:r>
+      <w:proofErr w:type="spellEnd"/>
+      <w:r>
+        <w:rPr>
+          <w:rFonts w:ascii="Consolas" w:hAnsi="Consolas" w:cs="Consolas"/>
+          <w:sz w:val="16"/>
+          <w:szCs w:val="16"/>
+        </w:rPr>
+        <w:t>) then the XML data is included in</w:t>
+      </w:r>
+      <w:r>
+        <w:rPr>
+          <w:rFonts w:ascii="Consolas" w:hAnsi="Consolas" w:cs="Consolas"/>
+          <w:sz w:val="16"/>
+          <w:szCs w:val="16"/>
+        </w:rPr>
+        <w:t xml:space="preserve"> the header</w:t>
+      </w:r>
+      <w:r>
+        <w:rPr>
+          <w:rFonts w:ascii="Consolas" w:hAnsi="Consolas" w:cs="Consolas"/>
+          <w:sz w:val="16"/>
+          <w:szCs w:val="16"/>
+        </w:rPr>
+        <w:br/>
+        <w:t xml:space="preserve">                       </w:t>
+      </w:r>
+      <w:r>
+        <w:rPr>
+          <w:rFonts w:ascii="Consolas" w:hAnsi="Consolas" w:cs="Consolas"/>
+          <w:sz w:val="16"/>
+          <w:szCs w:val="16"/>
+        </w:rPr>
+        <w:t xml:space="preserve">metadata. Otherwise </w:t>
+      </w:r>
+      <w:r>
+        <w:rPr>
+          <w:rFonts w:ascii="Consolas" w:hAnsi="Consolas" w:cs="Consolas"/>
+          <w:sz w:val="16"/>
+          <w:szCs w:val="16"/>
+        </w:rPr>
+        <w:t>a Generic Stream partitio</w:t>
+      </w:r>
+      <w:r>
+        <w:rPr>
+          <w:rFonts w:ascii="Consolas" w:hAnsi="Consolas" w:cs="Consolas"/>
+          <w:sz w:val="16"/>
+          <w:szCs w:val="16"/>
+        </w:rPr>
+        <w:t>n is used to hold the XML data.</w:t>
+      </w:r>
+      <w:r>
+        <w:rPr>
+          <w:rFonts w:ascii="Consolas" w:hAnsi="Consolas" w:cs="Consolas"/>
+          <w:sz w:val="16"/>
+          <w:szCs w:val="16"/>
+        </w:rPr>
+        <w:br/>
+        <w:t xml:space="preserve"> </w:t>
+      </w:r>
+      <w:r>
+        <w:rPr>
+          <w:rFonts w:ascii="Consolas" w:hAnsi="Consolas" w:cs="Consolas"/>
+          <w:sz w:val="16"/>
+          <w:szCs w:val="16"/>
+        </w:rPr>
+        <w:t>--</w:t>
+      </w:r>
+      <w:proofErr w:type="gramStart"/>
+      <w:r>
+        <w:rPr>
+          <w:rFonts w:ascii="Consolas" w:hAnsi="Consolas" w:cs="Consolas"/>
+          <w:sz w:val="16"/>
+          <w:szCs w:val="16"/>
+        </w:rPr>
+        <w:t>remove</w:t>
+      </w:r>
+      <w:proofErr w:type="gramEnd"/>
+      <w:r>
+        <w:rPr>
+          <w:rFonts w:ascii="Consolas" w:hAnsi="Consolas" w:cs="Consolas"/>
+          <w:sz w:val="16"/>
+          <w:szCs w:val="16"/>
+        </w:rPr>
+        <w:t xml:space="preserve">              </w:t>
+      </w:r>
+      <w:proofErr w:type="spellStart"/>
+      <w:r>
+        <w:rPr>
+          <w:rFonts w:ascii="Consolas" w:hAnsi="Consolas" w:cs="Consolas"/>
+          <w:sz w:val="16"/>
+          <w:szCs w:val="16"/>
         </w:rPr>
         <w:t>Remove</w:t>
       </w:r>
@@ -1281,10 +1523,402 @@
       <w:r>
         <w:rPr>
           <w:rFonts w:ascii="Consolas" w:hAnsi="Consolas" w:cs="Consolas"/>
-          <w:sz w:val="18"/>
-          <w:szCs w:val="18"/>
-        </w:rPr>
-        <w:t xml:space="preserve"> EBU Core metadata from the MXF file header metadata</w:t>
+          <w:sz w:val="16"/>
+          <w:szCs w:val="16"/>
+        </w:rPr>
+        <w:t xml:space="preserve"> EBU Core metadata fr</w:t>
+      </w:r>
+      <w:r>
+        <w:rPr>
+          <w:rFonts w:ascii="Consolas" w:hAnsi="Consolas" w:cs="Consolas"/>
+          <w:sz w:val="16"/>
+          <w:szCs w:val="16"/>
+        </w:rPr>
+        <w:t>om the MXF file header metadata</w:t>
+      </w:r>
+      <w:r>
+        <w:rPr>
+          <w:rFonts w:ascii="Consolas" w:hAnsi="Consolas" w:cs="Consolas"/>
+          <w:sz w:val="16"/>
+          <w:szCs w:val="16"/>
+        </w:rPr>
+        <w:br/>
+      </w:r>
+      <w:r>
+        <w:rPr>
+          <w:rFonts w:ascii="Consolas" w:hAnsi="Consolas" w:cs="Consolas"/>
+          <w:sz w:val="16"/>
+          <w:szCs w:val="16"/>
+        </w:rPr>
+        <w:t>SMPTE RP2057-based XML</w:t>
+      </w:r>
+      <w:r>
+        <w:rPr>
+          <w:rFonts w:ascii="Consolas" w:hAnsi="Consolas" w:cs="Consolas"/>
+          <w:sz w:val="16"/>
+          <w:szCs w:val="16"/>
+        </w:rPr>
+        <w:t xml:space="preserve"> embedding options:</w:t>
+      </w:r>
+      <w:r>
+        <w:rPr>
+          <w:rFonts w:ascii="Consolas" w:hAnsi="Consolas" w:cs="Consolas"/>
+          <w:sz w:val="16"/>
+          <w:szCs w:val="16"/>
+        </w:rPr>
+        <w:br/>
+      </w:r>
+      <w:r>
+        <w:rPr>
+          <w:rFonts w:ascii="Consolas" w:hAnsi="Consolas" w:cs="Consolas"/>
+          <w:sz w:val="16"/>
+          <w:szCs w:val="16"/>
+        </w:rPr>
+        <w:lastRenderedPageBreak/>
+        <w:t xml:space="preserve"> </w:t>
+      </w:r>
+      <w:r>
+        <w:rPr>
+          <w:rFonts w:ascii="Consolas" w:hAnsi="Consolas" w:cs="Consolas"/>
+          <w:sz w:val="16"/>
+          <w:szCs w:val="16"/>
+        </w:rPr>
+        <w:t>--xml-scheme-id &lt;id&gt;  Set the XML payload scheme identifier associated with</w:t>
+      </w:r>
+      <w:r>
+        <w:rPr>
+          <w:rFonts w:ascii="Consolas" w:hAnsi="Consolas" w:cs="Consolas"/>
+          <w:sz w:val="16"/>
+          <w:szCs w:val="16"/>
+        </w:rPr>
+        <w:t xml:space="preserve"> </w:t>
+      </w:r>
+      <w:r>
+        <w:rPr>
+          <w:rFonts w:ascii="Consolas" w:hAnsi="Consolas" w:cs="Consolas"/>
+          <w:sz w:val="16"/>
+          <w:szCs w:val="16"/>
+        </w:rPr>
+        <w:br/>
+        <w:t xml:space="preserve">                       </w:t>
+      </w:r>
+      <w:r>
+        <w:rPr>
+          <w:rFonts w:ascii="Consolas" w:hAnsi="Consolas" w:cs="Consolas"/>
+          <w:sz w:val="16"/>
+          <w:szCs w:val="16"/>
+        </w:rPr>
+        <w:t>the RP-2057-embedded metadata.</w:t>
+      </w:r>
+      <w:r>
+        <w:rPr>
+          <w:rFonts w:ascii="Consolas" w:hAnsi="Consolas" w:cs="Consolas"/>
+          <w:sz w:val="16"/>
+          <w:szCs w:val="16"/>
+        </w:rPr>
+        <w:br/>
+      </w:r>
+      <w:r>
+        <w:rPr>
+          <w:rFonts w:ascii="Consolas" w:hAnsi="Consolas" w:cs="Consolas"/>
+          <w:sz w:val="16"/>
+          <w:szCs w:val="16"/>
+        </w:rPr>
+        <w:t xml:space="preserve">                       Th</w:t>
+      </w:r>
+      <w:r>
+        <w:rPr>
+          <w:rFonts w:ascii="Consolas" w:hAnsi="Consolas" w:cs="Consolas"/>
+          <w:sz w:val="16"/>
+          <w:szCs w:val="16"/>
+        </w:rPr>
+        <w:t>e &lt;id&gt; is one of the following:</w:t>
+      </w:r>
+      <w:r>
+        <w:rPr>
+          <w:rFonts w:ascii="Consolas" w:hAnsi="Consolas" w:cs="Consolas"/>
+          <w:sz w:val="16"/>
+          <w:szCs w:val="16"/>
+        </w:rPr>
+        <w:br/>
+        <w:t xml:space="preserve">                         </w:t>
+      </w:r>
+      <w:r>
+        <w:rPr>
+          <w:rFonts w:ascii="Consolas" w:hAnsi="Consolas" w:cs="Consolas"/>
+          <w:sz w:val="16"/>
+          <w:szCs w:val="16"/>
+        </w:rPr>
+        <w:t>* a SMPTE UL, formatted as a '</w:t>
+      </w:r>
+      <w:proofErr w:type="spellStart"/>
+      <w:r>
+        <w:rPr>
+          <w:rFonts w:ascii="Consolas" w:hAnsi="Consolas" w:cs="Consolas"/>
+          <w:sz w:val="16"/>
+          <w:szCs w:val="16"/>
+        </w:rPr>
+        <w:t>ur</w:t>
+      </w:r>
+      <w:r>
+        <w:rPr>
+          <w:rFonts w:ascii="Consolas" w:hAnsi="Consolas" w:cs="Consolas"/>
+          <w:sz w:val="16"/>
+          <w:szCs w:val="16"/>
+        </w:rPr>
+        <w:t>n</w:t>
+      </w:r>
+      <w:proofErr w:type="gramStart"/>
+      <w:r>
+        <w:rPr>
+          <w:rFonts w:ascii="Consolas" w:hAnsi="Consolas" w:cs="Consolas"/>
+          <w:sz w:val="16"/>
+          <w:szCs w:val="16"/>
+        </w:rPr>
+        <w:t>:smpte:ul</w:t>
+      </w:r>
+      <w:proofErr w:type="spellEnd"/>
+      <w:proofErr w:type="gramEnd"/>
+      <w:r>
+        <w:rPr>
+          <w:rFonts w:ascii="Consolas" w:hAnsi="Consolas" w:cs="Consolas"/>
+          <w:sz w:val="16"/>
+          <w:szCs w:val="16"/>
+        </w:rPr>
+        <w:t>:...',</w:t>
+      </w:r>
+      <w:r>
+        <w:rPr>
+          <w:rFonts w:ascii="Consolas" w:hAnsi="Consolas" w:cs="Consolas"/>
+          <w:sz w:val="16"/>
+          <w:szCs w:val="16"/>
+        </w:rPr>
+        <w:br/>
+      </w:r>
+      <w:r>
+        <w:rPr>
+          <w:rFonts w:ascii="Consolas" w:hAnsi="Consolas" w:cs="Consolas"/>
+          <w:sz w:val="16"/>
+          <w:szCs w:val="16"/>
+        </w:rPr>
+        <w:t xml:space="preserve">                         * a UUID, formatted as a '</w:t>
+      </w:r>
+      <w:proofErr w:type="spellStart"/>
+      <w:r>
+        <w:rPr>
+          <w:rFonts w:ascii="Consolas" w:hAnsi="Consolas" w:cs="Consolas"/>
+          <w:sz w:val="16"/>
+          <w:szCs w:val="16"/>
+        </w:rPr>
+        <w:t>urn:uuid</w:t>
+      </w:r>
+      <w:proofErr w:type="spellEnd"/>
+      <w:r>
+        <w:rPr>
+          <w:rFonts w:ascii="Consolas" w:hAnsi="Consolas" w:cs="Consolas"/>
+          <w:sz w:val="16"/>
+          <w:szCs w:val="16"/>
+        </w:rPr>
+        <w:t>:...'</w:t>
+      </w:r>
+      <w:r>
+        <w:rPr>
+          <w:rFonts w:ascii="Consolas" w:hAnsi="Consolas" w:cs="Consolas"/>
+          <w:sz w:val="16"/>
+          <w:szCs w:val="16"/>
+        </w:rPr>
+        <w:t xml:space="preserve"> </w:t>
+      </w:r>
+      <w:r>
+        <w:rPr>
+          <w:rFonts w:ascii="Consolas" w:hAnsi="Consolas" w:cs="Consolas"/>
+          <w:sz w:val="16"/>
+          <w:szCs w:val="16"/>
+        </w:rPr>
+        <w:t xml:space="preserve">or as </w:t>
+      </w:r>
+      <w:r>
+        <w:rPr>
+          <w:rFonts w:ascii="Consolas" w:hAnsi="Consolas" w:cs="Consolas"/>
+          <w:sz w:val="16"/>
+          <w:szCs w:val="16"/>
+        </w:rPr>
+        <w:br/>
+        <w:t xml:space="preserve">                           </w:t>
+      </w:r>
+      <w:r>
+        <w:rPr>
+          <w:rFonts w:ascii="Consolas" w:hAnsi="Consolas" w:cs="Consolas"/>
+          <w:sz w:val="16"/>
+          <w:szCs w:val="16"/>
+        </w:rPr>
+        <w:t>32 hexadecimal character</w:t>
+      </w:r>
+      <w:r>
+        <w:rPr>
+          <w:rFonts w:ascii="Consolas" w:hAnsi="Consolas" w:cs="Consolas"/>
+          <w:sz w:val="16"/>
+          <w:szCs w:val="16"/>
+        </w:rPr>
+        <w:t>s using a '.' or '-' separator.</w:t>
+      </w:r>
+      <w:r>
+        <w:rPr>
+          <w:rFonts w:ascii="Consolas" w:hAnsi="Consolas" w:cs="Consolas"/>
+          <w:sz w:val="16"/>
+          <w:szCs w:val="16"/>
+        </w:rPr>
+        <w:br/>
+        <w:t xml:space="preserve">                       </w:t>
+      </w:r>
+      <w:r>
+        <w:rPr>
+          <w:rFonts w:ascii="Consolas" w:hAnsi="Consolas" w:cs="Consolas"/>
+          <w:sz w:val="16"/>
+          <w:szCs w:val="16"/>
+        </w:rPr>
+        <w:t xml:space="preserve">A default EBU Core scheme identifier is used </w:t>
+      </w:r>
+      <w:r>
+        <w:rPr>
+          <w:rFonts w:ascii="Consolas" w:hAnsi="Consolas" w:cs="Consolas"/>
+          <w:sz w:val="16"/>
+          <w:szCs w:val="16"/>
+        </w:rPr>
+        <w:t>if this option is not provided.</w:t>
+      </w:r>
+      <w:r>
+        <w:rPr>
+          <w:rFonts w:ascii="Consolas" w:hAnsi="Consolas" w:cs="Consolas"/>
+          <w:sz w:val="16"/>
+          <w:szCs w:val="16"/>
+        </w:rPr>
+        <w:br/>
+        <w:t xml:space="preserve"> </w:t>
+      </w:r>
+      <w:r>
+        <w:rPr>
+          <w:rFonts w:ascii="Consolas" w:hAnsi="Consolas" w:cs="Consolas"/>
+          <w:sz w:val="16"/>
+          <w:szCs w:val="16"/>
+        </w:rPr>
+        <w:t>--xml-</w:t>
+      </w:r>
+      <w:proofErr w:type="spellStart"/>
+      <w:r>
+        <w:rPr>
+          <w:rFonts w:ascii="Consolas" w:hAnsi="Consolas" w:cs="Consolas"/>
+          <w:sz w:val="16"/>
+          <w:szCs w:val="16"/>
+        </w:rPr>
+        <w:t>lang</w:t>
+      </w:r>
+      <w:proofErr w:type="spellEnd"/>
+      <w:r>
+        <w:rPr>
+          <w:rFonts w:ascii="Consolas" w:hAnsi="Consolas" w:cs="Consolas"/>
+          <w:sz w:val="16"/>
+          <w:szCs w:val="16"/>
+        </w:rPr>
+        <w:t xml:space="preserve"> &lt;tag&gt;      </w:t>
+      </w:r>
+      <w:proofErr w:type="gramStart"/>
+      <w:r>
+        <w:rPr>
+          <w:rFonts w:ascii="Consolas" w:hAnsi="Consolas" w:cs="Consolas"/>
+          <w:sz w:val="16"/>
+          <w:szCs w:val="16"/>
+        </w:rPr>
+        <w:t>Set</w:t>
+      </w:r>
+      <w:proofErr w:type="gramEnd"/>
+      <w:r>
+        <w:rPr>
+          <w:rFonts w:ascii="Consolas" w:hAnsi="Consolas" w:cs="Consolas"/>
+          <w:sz w:val="16"/>
+          <w:szCs w:val="16"/>
+        </w:rPr>
+        <w:t xml:space="preserve"> the RFC 5646 language tag associated with the RP-2057-embedded metadata.</w:t>
+      </w:r>
+      <w:r>
+        <w:rPr>
+          <w:rFonts w:ascii="Consolas" w:hAnsi="Consolas" w:cs="Consolas"/>
+          <w:sz w:val="16"/>
+          <w:szCs w:val="16"/>
+        </w:rPr>
+        <w:br/>
+        <w:t xml:space="preserve"> </w:t>
+      </w:r>
+      <w:r>
+        <w:rPr>
+          <w:rFonts w:ascii="Consolas" w:hAnsi="Consolas" w:cs="Consolas"/>
+          <w:sz w:val="16"/>
+          <w:szCs w:val="16"/>
+        </w:rPr>
+        <w:t xml:space="preserve">                      Defaults to the </w:t>
+      </w:r>
+      <w:proofErr w:type="spellStart"/>
+      <w:r>
+        <w:rPr>
+          <w:rFonts w:ascii="Consolas" w:hAnsi="Consolas" w:cs="Consolas"/>
+          <w:sz w:val="16"/>
+          <w:szCs w:val="16"/>
+        </w:rPr>
+        <w:t>xml</w:t>
+      </w:r>
+      <w:proofErr w:type="gramStart"/>
+      <w:r>
+        <w:rPr>
+          <w:rFonts w:ascii="Consolas" w:hAnsi="Consolas" w:cs="Consolas"/>
+          <w:sz w:val="16"/>
+          <w:szCs w:val="16"/>
+        </w:rPr>
+        <w:t>:lang</w:t>
+      </w:r>
+      <w:proofErr w:type="spellEnd"/>
+      <w:proofErr w:type="gramEnd"/>
+      <w:r>
+        <w:rPr>
+          <w:rFonts w:ascii="Consolas" w:hAnsi="Consolas" w:cs="Consolas"/>
+          <w:sz w:val="16"/>
+          <w:szCs w:val="16"/>
+        </w:rPr>
+        <w:t xml:space="preserve"> attribute in the root element </w:t>
+      </w:r>
+      <w:r>
+        <w:rPr>
+          <w:rFonts w:ascii="Consolas" w:hAnsi="Consolas" w:cs="Consolas"/>
+          <w:sz w:val="16"/>
+          <w:szCs w:val="16"/>
+        </w:rPr>
+        <w:br/>
+        <w:t xml:space="preserve">                       </w:t>
+      </w:r>
+      <w:r>
+        <w:rPr>
+          <w:rFonts w:ascii="Consolas" w:hAnsi="Consolas" w:cs="Consolas"/>
+          <w:sz w:val="16"/>
+          <w:szCs w:val="16"/>
+        </w:rPr>
+        <w:t xml:space="preserve">or </w:t>
+      </w:r>
+      <w:r>
+        <w:rPr>
+          <w:rFonts w:ascii="Consolas" w:hAnsi="Consolas" w:cs="Consolas"/>
+          <w:sz w:val="16"/>
+          <w:szCs w:val="16"/>
+        </w:rPr>
+        <w:t>empty string if not pre</w:t>
+      </w:r>
+      <w:bookmarkStart w:id="0" w:name="_GoBack"/>
+      <w:bookmarkEnd w:id="0"/>
+      <w:r>
+        <w:rPr>
+          <w:rFonts w:ascii="Consolas" w:hAnsi="Consolas" w:cs="Consolas"/>
+          <w:sz w:val="16"/>
+          <w:szCs w:val="16"/>
+        </w:rPr>
+        <w:t>sent.</w:t>
       </w:r>
     </w:p>
     <w:p>
@@ -1295,6 +1929,11 @@
           <w:bottom w:val="single" w:sz="4" w:space="1" w:color="auto"/>
           <w:right w:val="single" w:sz="4" w:space="1" w:color="auto"/>
         </w:pBdr>
+        <w:rPr>
+          <w:rFonts w:ascii="Consolas" w:hAnsi="Consolas" w:cs="Consolas"/>
+          <w:sz w:val="18"/>
+          <w:szCs w:val="18"/>
+        </w:rPr>
       </w:pPr>
       <w:r>
         <w:t xml:space="preserve">To use the SDK in this mode, use one of the </w:t>
@@ -1356,7 +1995,6 @@
           <w:noProof/>
           <w:lang w:eastAsia="en-GB"/>
         </w:rPr>
-        <w:lastRenderedPageBreak/>
         <w:drawing>
           <wp:inline distT="0" distB="0" distL="0" distR="0" wp14:anchorId="2F685D59" wp14:editId="51D1F02E">
             <wp:extent cx="5760720" cy="2863824"/>
@@ -1474,7 +2112,13 @@
         <w:t>, t</w:t>
       </w:r>
       <w:r>
-        <w:t xml:space="preserve">here are three ways in which the SDK </w:t>
+        <w:t xml:space="preserve">here are </w:t>
+      </w:r>
+      <w:r>
+        <w:t xml:space="preserve">four </w:t>
+      </w:r>
+      <w:r>
+        <w:t xml:space="preserve">ways in which the SDK </w:t>
       </w:r>
       <w:r>
         <w:t>can write</w:t>
@@ -1506,6 +2150,12 @@
       <w:proofErr w:type="spellEnd"/>
       <w:r>
         <w:t xml:space="preserve"> can be embedded as a full object tree of KLV packets, as a minimal number of KLV packets that refer to the external file as side-car metadata, or the XML representation can be inserted into a single ‘dark’ KLV packet at the end of the header metadata. </w:t>
+      </w:r>
+      <w:r>
+        <w:t>F</w:t>
+      </w:r>
+      <w:r>
+        <w:t xml:space="preserve">inally, a text-based embedding method compliant with SMPTE RP 2057 is now also supported. </w:t>
       </w:r>
       <w:r>
         <w:t xml:space="preserve">All </w:t>
@@ -1640,6 +2290,7 @@
     </w:p>
     <w:p>
       <w:r>
+        <w:lastRenderedPageBreak/>
         <w:t>Additionally, t</w:t>
       </w:r>
       <w:r>
@@ -1773,7 +2424,6 @@
           <w:noProof/>
           <w:lang w:eastAsia="en-GB"/>
         </w:rPr>
-        <w:lastRenderedPageBreak/>
         <w:drawing>
           <wp:inline distT="0" distB="0" distL="0" distR="0">
             <wp:extent cx="5521325" cy="2567305"/>
@@ -2003,12 +2653,54 @@
         <w:pStyle w:val="Heading4"/>
       </w:pPr>
       <w:r>
-        <w:t>‘Dark’ serialization</w:t>
+        <w:t>SMPTE RP2057-based serialization</w:t>
       </w:r>
     </w:p>
     <w:p>
       <w:r>
-        <w:t xml:space="preserve">The third method of </w:t>
+        <w:t>In version 2.0 of the SDK, metadata embedding according to SMPTE RP2057</w:t>
+      </w:r>
+      <w:r>
+        <w:t>:2011</w:t>
+      </w:r>
+      <w:r>
+        <w:t xml:space="preserve"> has been added. </w:t>
+      </w:r>
+      <w:r>
+        <w:t xml:space="preserve">This recommended practice defines a generic way of embedding </w:t>
+      </w:r>
+      <w:r>
+        <w:t xml:space="preserve">XML-based content into MXF files, without the need for extensive KLV modelling. </w:t>
+      </w:r>
+      <w:r>
+        <w:t xml:space="preserve">Similar to </w:t>
+      </w:r>
+      <w:r>
+        <w:t>s</w:t>
+      </w:r>
+      <w:r>
+        <w:t xml:space="preserve">ide-car serialization, a basic metadata framework is attached to the MXF timeline and this framework </w:t>
+      </w:r>
+      <w:r>
+        <w:t xml:space="preserve">points to </w:t>
+      </w:r>
+      <w:r>
+        <w:t>the entire XML content in a single KLV packet, or i</w:t>
+      </w:r>
+      <w:r>
+        <w:t>f the XML exceeds the size of a</w:t>
+      </w:r>
+      <w:r>
+        <w:t xml:space="preserve"> KLV local set, the XML content is embedded in a dedicated Generic Stream</w:t>
+      </w:r>
+      <w:r>
+        <w:t xml:space="preserve"> partition in the MXF file</w:t>
+      </w:r>
+      <w:r>
+        <w:t>.</w:t>
+      </w:r>
+      <w:r>
+        <w:t xml:space="preserve"> The SDK supports metadata RP2057-based embedding using a set of default schemes for </w:t>
       </w:r>
       <w:proofErr w:type="spellStart"/>
       <w:r>
@@ -2016,65 +2708,21 @@
       </w:r>
       <w:proofErr w:type="spellEnd"/>
       <w:r>
-        <w:t xml:space="preserve"> serialization involves embedding a single ‘dark’ KLV packet in which the </w:t>
-      </w:r>
-      <w:proofErr w:type="spellStart"/>
-      <w:r>
-        <w:t>EBUCore</w:t>
-      </w:r>
-      <w:proofErr w:type="spellEnd"/>
-      <w:r>
-        <w:t xml:space="preserve"> XML metadata document is written as-is.</w:t>
-      </w:r>
-      <w:r>
-        <w:t xml:space="preserve"> The KLV packet is inserted as the last packet at the end of the regular header metadata and is identified by a specific </w:t>
-      </w:r>
-      <w:proofErr w:type="spellStart"/>
-      <w:r>
-        <w:t>EBUCore</w:t>
-      </w:r>
-      <w:proofErr w:type="spellEnd"/>
-      <w:r>
-        <w:t xml:space="preserve"> ‘dark’ metadata key. </w:t>
-      </w:r>
-      <w:r>
-        <w:t>No further modifications are done to the MXF file metadata.</w:t>
+        <w:t xml:space="preserve"> embedding, but can also be used with custom metadata schemes for other metadata embedding applications.</w:t>
       </w:r>
     </w:p>
     <w:p>
       <w:pPr>
-        <w:pStyle w:val="Heading3"/>
-      </w:pPr>
-      <w:r>
-        <w:t xml:space="preserve">Extraction of </w:t>
-      </w:r>
-      <w:proofErr w:type="spellStart"/>
-      <w:r>
-        <w:t>EBUCore</w:t>
-      </w:r>
-      <w:proofErr w:type="spellEnd"/>
-      <w:r>
-        <w:t xml:space="preserve"> metadata from MXF files</w:t>
+        <w:pStyle w:val="Heading4"/>
+      </w:pPr>
+      <w:r>
+        <w:lastRenderedPageBreak/>
+        <w:t>‘Dark’ serialization</w:t>
       </w:r>
     </w:p>
     <w:p>
       <w:r>
-        <w:t xml:space="preserve">The EBU </w:t>
-      </w:r>
-      <w:r>
-        <w:t xml:space="preserve">MXF </w:t>
-      </w:r>
-      <w:r>
-        <w:t>SDK</w:t>
-      </w:r>
-      <w:r>
-        <w:t xml:space="preserve"> also operates in the reverse direction of the serialization functionality explained </w:t>
-      </w:r>
-      <w:r>
-        <w:t>above.</w:t>
-      </w:r>
-      <w:r>
-        <w:t xml:space="preserve"> </w:t>
+        <w:t xml:space="preserve">The third method of </w:t>
       </w:r>
       <w:proofErr w:type="spellStart"/>
       <w:r>
@@ -2082,49 +2730,7 @@
       </w:r>
       <w:proofErr w:type="spellEnd"/>
       <w:r>
-        <w:t xml:space="preserve"> metadata can be extracted from MXF KLV packets and translated </w:t>
-      </w:r>
-      <w:r>
-        <w:t xml:space="preserve">to the XML representation, by following the reverse path </w:t>
-      </w:r>
-      <w:r>
-        <w:t xml:space="preserve">of Section </w:t>
-      </w:r>
-      <w:r>
-        <w:sym w:font="Wingdings" w:char="F08C"/>
-      </w:r>
-      <w:r>
-        <w:t xml:space="preserve"> in </w:t>
-      </w:r>
-      <w:r>
-        <w:fldChar w:fldCharType="begin"/>
-      </w:r>
-      <w:r>
-        <w:instrText xml:space="preserve"> REF _Ref331611691 \h </w:instrText>
-      </w:r>
-      <w:r>
-        <w:fldChar w:fldCharType="separate"/>
-      </w:r>
-      <w:r>
-        <w:t xml:space="preserve">Figure </w:t>
-      </w:r>
-      <w:r>
-        <w:rPr>
-          <w:noProof/>
-        </w:rPr>
-        <w:t>1</w:t>
-      </w:r>
-      <w:r>
-        <w:fldChar w:fldCharType="end"/>
-      </w:r>
-      <w:r>
-        <w:t>.</w:t>
-      </w:r>
-      <w:r>
-        <w:t xml:space="preserve"> </w:t>
-      </w:r>
-      <w:r>
-        <w:t xml:space="preserve">Just as in the serialization direction, the </w:t>
+        <w:t xml:space="preserve"> serialization involves embedding a single ‘dark’ KLV packet in which the </w:t>
       </w:r>
       <w:proofErr w:type="spellStart"/>
       <w:r>
@@ -2132,13 +2738,10 @@
       </w:r>
       <w:proofErr w:type="spellEnd"/>
       <w:r>
-        <w:t xml:space="preserve"> metadata is extracted from the </w:t>
-      </w:r>
-      <w:r>
-        <w:t xml:space="preserve">most appropriate header metadata (closed and complete where available). </w:t>
-      </w:r>
-      <w:r>
-        <w:t xml:space="preserve">The </w:t>
+        <w:t xml:space="preserve"> XML metadata document is written as-is.</w:t>
+      </w:r>
+      <w:r>
+        <w:t xml:space="preserve"> The KLV packet is inserted as the last packet at the end of the regular header metadata and is identified by a specific </w:t>
       </w:r>
       <w:proofErr w:type="spellStart"/>
       <w:r>
@@ -2146,14 +2749,141 @@
       </w:r>
       <w:proofErr w:type="spellEnd"/>
       <w:r>
-        <w:t xml:space="preserve"> metadata is then located </w:t>
-      </w:r>
-      <w:r>
-        <w:t>by searching through the structural metadata and MXF timeline model, as described in the next section.</w:t>
+        <w:t xml:space="preserve"> ‘dark’ metadata key. </w:t>
+      </w:r>
+      <w:r>
+        <w:t>No further modifications are done to the MXF file metadata.</w:t>
       </w:r>
     </w:p>
     <w:p>
       <w:r>
+        <w:t>In version 2.0 of the SDK,</w:t>
+      </w:r>
+      <w:r>
+        <w:t xml:space="preserve"> users can specify custom dark metadata keys, in addition to the standard </w:t>
+      </w:r>
+      <w:proofErr w:type="spellStart"/>
+      <w:r>
+        <w:t>EBUCore</w:t>
+      </w:r>
+      <w:proofErr w:type="spellEnd"/>
+      <w:r>
+        <w:t xml:space="preserve"> keys used when no overrides are given.</w:t>
+      </w:r>
+    </w:p>
+    <w:p>
+      <w:pPr>
+        <w:pStyle w:val="Heading3"/>
+      </w:pPr>
+      <w:r>
+        <w:t xml:space="preserve">Extraction of </w:t>
+      </w:r>
+      <w:proofErr w:type="spellStart"/>
+      <w:r>
+        <w:t>EBUCore</w:t>
+      </w:r>
+      <w:proofErr w:type="spellEnd"/>
+      <w:r>
+        <w:t xml:space="preserve"> metadata from MXF files</w:t>
+      </w:r>
+    </w:p>
+    <w:p>
+      <w:r>
+        <w:t xml:space="preserve">The EBU </w:t>
+      </w:r>
+      <w:r>
+        <w:t xml:space="preserve">MXF </w:t>
+      </w:r>
+      <w:r>
+        <w:t>SDK</w:t>
+      </w:r>
+      <w:r>
+        <w:t xml:space="preserve"> also operates in the reverse direction of the serialization functionality explained </w:t>
+      </w:r>
+      <w:r>
+        <w:t>above.</w:t>
+      </w:r>
+      <w:r>
+        <w:t xml:space="preserve"> </w:t>
+      </w:r>
+      <w:proofErr w:type="spellStart"/>
+      <w:r>
+        <w:t>EBUCore</w:t>
+      </w:r>
+      <w:proofErr w:type="spellEnd"/>
+      <w:r>
+        <w:t xml:space="preserve"> metadata can be extracted from MXF KLV packets and translated </w:t>
+      </w:r>
+      <w:r>
+        <w:t xml:space="preserve">to the XML representation, by following the reverse path </w:t>
+      </w:r>
+      <w:r>
+        <w:t xml:space="preserve">of Section </w:t>
+      </w:r>
+      <w:r>
+        <w:sym w:font="Wingdings" w:char="F08C"/>
+      </w:r>
+      <w:r>
+        <w:t xml:space="preserve"> in </w:t>
+      </w:r>
+      <w:r>
+        <w:fldChar w:fldCharType="begin"/>
+      </w:r>
+      <w:r>
+        <w:instrText xml:space="preserve"> REF _Ref331611691 \h </w:instrText>
+      </w:r>
+      <w:r>
+        <w:fldChar w:fldCharType="separate"/>
+      </w:r>
+      <w:r>
+        <w:t xml:space="preserve">Figure </w:t>
+      </w:r>
+      <w:r>
+        <w:rPr>
+          <w:noProof/>
+        </w:rPr>
+        <w:t>1</w:t>
+      </w:r>
+      <w:r>
+        <w:fldChar w:fldCharType="end"/>
+      </w:r>
+      <w:r>
+        <w:t>.</w:t>
+      </w:r>
+      <w:r>
+        <w:t xml:space="preserve"> </w:t>
+      </w:r>
+      <w:r>
+        <w:t xml:space="preserve">Just as in the serialization direction, the </w:t>
+      </w:r>
+      <w:proofErr w:type="spellStart"/>
+      <w:r>
+        <w:t>EBUCore</w:t>
+      </w:r>
+      <w:proofErr w:type="spellEnd"/>
+      <w:r>
+        <w:t xml:space="preserve"> metadata is extracted from the </w:t>
+      </w:r>
+      <w:r>
+        <w:t xml:space="preserve">most appropriate header metadata (closed and complete where available). </w:t>
+      </w:r>
+      <w:r>
+        <w:t xml:space="preserve">The </w:t>
+      </w:r>
+      <w:proofErr w:type="spellStart"/>
+      <w:r>
+        <w:t>EBUCore</w:t>
+      </w:r>
+      <w:proofErr w:type="spellEnd"/>
+      <w:r>
+        <w:t xml:space="preserve"> metadata is then located </w:t>
+      </w:r>
+      <w:r>
+        <w:t>by searching through the structural metadata and MXF timeline model, as described in the next section.</w:t>
+      </w:r>
+    </w:p>
+    <w:p>
+      <w:r>
         <w:t xml:space="preserve">When parsing the MXF file, the SDK automatically detects the </w:t>
       </w:r>
       <w:proofErr w:type="spellStart"/>
@@ -2162,7 +2892,21 @@
       </w:r>
       <w:proofErr w:type="spellEnd"/>
       <w:r>
-        <w:t xml:space="preserve"> metadata from each of the used serialization methods. It first attempts to read fully KLV-encoded metadata, then tries to locate a side-car metadata file (if applicable) and finally searches for the </w:t>
+        <w:t xml:space="preserve"> metadata from each of the used serialization methods. It first attempts to read fully KLV-encoded metadata, then tries to locate a side-car metadata file (if applicable)</w:t>
+      </w:r>
+      <w:r>
+        <w:t xml:space="preserve">, proceeds to locating </w:t>
+      </w:r>
+      <w:proofErr w:type="spellStart"/>
+      <w:r>
+        <w:t>EBUCore</w:t>
+      </w:r>
+      <w:proofErr w:type="spellEnd"/>
+      <w:r>
+        <w:t xml:space="preserve"> metadata as SMPTE RP2057-compliant metadata,</w:t>
+      </w:r>
+      <w:r>
+        <w:t xml:space="preserve"> and finally searches for the </w:t>
       </w:r>
       <w:proofErr w:type="spellStart"/>
       <w:r>
@@ -2186,7 +2930,6 @@
         </w:pBdr>
       </w:pPr>
       <w:r>
-        <w:lastRenderedPageBreak/>
         <w:t xml:space="preserve">The </w:t>
       </w:r>
       <w:r>
@@ -2248,31 +2991,39 @@
         </w:pBdr>
         <w:rPr>
           <w:rFonts w:ascii="Consolas" w:hAnsi="Consolas" w:cs="Consolas"/>
-          <w:sz w:val="18"/>
-          <w:szCs w:val="18"/>
-        </w:rPr>
-      </w:pPr>
-      <w:r>
-        <w:rPr>
-          <w:rFonts w:ascii="Consolas" w:hAnsi="Consolas" w:cs="Consolas"/>
-          <w:sz w:val="18"/>
-          <w:szCs w:val="18"/>
-        </w:rPr>
-        <w:t>Usage: mxf</w:t>
-      </w:r>
-      <w:r>
-        <w:rPr>
-          <w:rFonts w:ascii="Consolas" w:hAnsi="Consolas" w:cs="Consolas"/>
-          <w:sz w:val="18"/>
-          <w:szCs w:val="18"/>
+          <w:sz w:val="16"/>
+          <w:szCs w:val="16"/>
+        </w:rPr>
+      </w:pPr>
+      <w:r>
+        <w:rPr>
+          <w:rFonts w:ascii="Consolas" w:hAnsi="Consolas" w:cs="Consolas"/>
+          <w:sz w:val="16"/>
+          <w:szCs w:val="16"/>
+        </w:rPr>
+        <w:t>U</w:t>
+      </w:r>
+      <w:r>
+        <w:rPr>
+          <w:rFonts w:ascii="Consolas" w:hAnsi="Consolas" w:cs="Consolas"/>
+          <w:sz w:val="16"/>
+          <w:szCs w:val="16"/>
+        </w:rPr>
+        <w:t>sage: mxf</w:t>
+      </w:r>
+      <w:r>
+        <w:rPr>
+          <w:rFonts w:ascii="Consolas" w:hAnsi="Consolas" w:cs="Consolas"/>
+          <w:sz w:val="16"/>
+          <w:szCs w:val="16"/>
         </w:rPr>
         <w:t>2ebu.exe &lt;&lt;options&gt;&gt; &lt;filename&gt;</w:t>
       </w:r>
       <w:r>
         <w:rPr>
           <w:rFonts w:ascii="Consolas" w:hAnsi="Consolas" w:cs="Consolas"/>
-          <w:sz w:val="18"/>
-          <w:szCs w:val="18"/>
+          <w:sz w:val="16"/>
+          <w:szCs w:val="16"/>
         </w:rPr>
         <w:br/>
         <w:t>Options:</w:t>
@@ -2280,72 +3031,72 @@
       <w:r>
         <w:rPr>
           <w:rFonts w:ascii="Consolas" w:hAnsi="Consolas" w:cs="Consolas"/>
-          <w:sz w:val="18"/>
-          <w:szCs w:val="18"/>
+          <w:sz w:val="16"/>
+          <w:szCs w:val="16"/>
         </w:rPr>
         <w:br/>
       </w:r>
       <w:r>
         <w:rPr>
           <w:rFonts w:ascii="Consolas" w:hAnsi="Consolas" w:cs="Consolas"/>
-          <w:sz w:val="18"/>
-          <w:szCs w:val="18"/>
+          <w:sz w:val="16"/>
+          <w:szCs w:val="16"/>
         </w:rPr>
         <w:t xml:space="preserve"> -h | --hel</w:t>
       </w:r>
       <w:r>
         <w:rPr>
           <w:rFonts w:ascii="Consolas" w:hAnsi="Consolas" w:cs="Consolas"/>
-          <w:sz w:val="18"/>
-          <w:szCs w:val="18"/>
+          <w:sz w:val="16"/>
+          <w:szCs w:val="16"/>
         </w:rPr>
         <w:t>p           Show usage and exit</w:t>
       </w:r>
       <w:r>
         <w:rPr>
           <w:rFonts w:ascii="Consolas" w:hAnsi="Consolas" w:cs="Consolas"/>
-          <w:sz w:val="18"/>
-          <w:szCs w:val="18"/>
+          <w:sz w:val="16"/>
+          <w:szCs w:val="16"/>
         </w:rPr>
         <w:br/>
       </w:r>
       <w:r>
         <w:rPr>
           <w:rFonts w:ascii="Consolas" w:hAnsi="Consolas" w:cs="Consolas"/>
-          <w:sz w:val="18"/>
-          <w:szCs w:val="18"/>
+          <w:sz w:val="16"/>
+          <w:szCs w:val="16"/>
         </w:rPr>
         <w:t xml:space="preserve"> -v | --ve</w:t>
       </w:r>
       <w:r>
         <w:rPr>
           <w:rFonts w:ascii="Consolas" w:hAnsi="Consolas" w:cs="Consolas"/>
-          <w:sz w:val="18"/>
-          <w:szCs w:val="18"/>
+          <w:sz w:val="16"/>
+          <w:szCs w:val="16"/>
         </w:rPr>
         <w:t>rsion        Print version info</w:t>
       </w:r>
       <w:r>
         <w:rPr>
           <w:rFonts w:ascii="Consolas" w:hAnsi="Consolas" w:cs="Consolas"/>
-          <w:sz w:val="18"/>
-          <w:szCs w:val="18"/>
+          <w:sz w:val="16"/>
+          <w:szCs w:val="16"/>
         </w:rPr>
         <w:br/>
       </w:r>
       <w:r>
         <w:rPr>
           <w:rFonts w:ascii="Consolas" w:hAnsi="Consolas" w:cs="Consolas"/>
-          <w:sz w:val="18"/>
-          <w:szCs w:val="18"/>
+          <w:sz w:val="16"/>
+          <w:szCs w:val="16"/>
         </w:rPr>
         <w:t xml:space="preserve"> -l &lt;file&gt;             Log filenam</w:t>
       </w:r>
       <w:r>
         <w:rPr>
           <w:rFonts w:ascii="Consolas" w:hAnsi="Consolas" w:cs="Consolas"/>
-          <w:sz w:val="18"/>
-          <w:szCs w:val="18"/>
+          <w:sz w:val="16"/>
+          <w:szCs w:val="16"/>
         </w:rPr>
         <w:t xml:space="preserve">e. Default log to </w:t>
       </w:r>
@@ -2353,8 +3104,8 @@
       <w:r>
         <w:rPr>
           <w:rFonts w:ascii="Consolas" w:hAnsi="Consolas" w:cs="Consolas"/>
-          <w:sz w:val="18"/>
-          <w:szCs w:val="18"/>
+          <w:sz w:val="16"/>
+          <w:szCs w:val="16"/>
         </w:rPr>
         <w:t>stderr</w:t>
       </w:r>
@@ -2362,8 +3113,8 @@
       <w:r>
         <w:rPr>
           <w:rFonts w:ascii="Consolas" w:hAnsi="Consolas" w:cs="Consolas"/>
-          <w:sz w:val="18"/>
-          <w:szCs w:val="18"/>
+          <w:sz w:val="16"/>
+          <w:szCs w:val="16"/>
         </w:rPr>
         <w:t>/</w:t>
       </w:r>
@@ -2371,8 +3122,8 @@
       <w:r>
         <w:rPr>
           <w:rFonts w:ascii="Consolas" w:hAnsi="Consolas" w:cs="Consolas"/>
-          <w:sz w:val="18"/>
-          <w:szCs w:val="18"/>
+          <w:sz w:val="16"/>
+          <w:szCs w:val="16"/>
         </w:rPr>
         <w:t>stdout</w:t>
       </w:r>
@@ -2380,16 +3131,16 @@
       <w:r>
         <w:rPr>
           <w:rFonts w:ascii="Consolas" w:hAnsi="Consolas" w:cs="Consolas"/>
-          <w:sz w:val="18"/>
-          <w:szCs w:val="18"/>
+          <w:sz w:val="16"/>
+          <w:szCs w:val="16"/>
         </w:rPr>
         <w:br/>
       </w:r>
       <w:r>
         <w:rPr>
           <w:rFonts w:ascii="Consolas" w:hAnsi="Consolas" w:cs="Consolas"/>
-          <w:sz w:val="18"/>
-          <w:szCs w:val="18"/>
+          <w:sz w:val="16"/>
+          <w:szCs w:val="16"/>
         </w:rPr>
         <w:t xml:space="preserve"> -</w:t>
       </w:r>
@@ -2397,8 +3148,8 @@
       <w:r>
         <w:rPr>
           <w:rFonts w:ascii="Consolas" w:hAnsi="Consolas" w:cs="Consolas"/>
-          <w:sz w:val="18"/>
-          <w:szCs w:val="18"/>
+          <w:sz w:val="16"/>
+          <w:szCs w:val="16"/>
         </w:rPr>
         <w:t>i</w:t>
       </w:r>
@@ -2406,16 +3157,16 @@
       <w:r>
         <w:rPr>
           <w:rFonts w:ascii="Consolas" w:hAnsi="Consolas" w:cs="Consolas"/>
-          <w:sz w:val="18"/>
-          <w:szCs w:val="18"/>
+          <w:sz w:val="16"/>
+          <w:szCs w:val="16"/>
         </w:rPr>
         <w:t xml:space="preserve">                    P</w:t>
       </w:r>
       <w:r>
         <w:rPr>
           <w:rFonts w:ascii="Consolas" w:hAnsi="Consolas" w:cs="Consolas"/>
-          <w:sz w:val="18"/>
-          <w:szCs w:val="18"/>
+          <w:sz w:val="16"/>
+          <w:szCs w:val="16"/>
         </w:rPr>
         <w:t xml:space="preserve">rint file information to </w:t>
       </w:r>
@@ -2423,8 +3174,8 @@
       <w:r>
         <w:rPr>
           <w:rFonts w:ascii="Consolas" w:hAnsi="Consolas" w:cs="Consolas"/>
-          <w:sz w:val="18"/>
-          <w:szCs w:val="18"/>
+          <w:sz w:val="16"/>
+          <w:szCs w:val="16"/>
         </w:rPr>
         <w:t>stdout</w:t>
       </w:r>
@@ -2432,16 +3183,16 @@
       <w:r>
         <w:rPr>
           <w:rFonts w:ascii="Consolas" w:hAnsi="Consolas" w:cs="Consolas"/>
-          <w:sz w:val="18"/>
-          <w:szCs w:val="18"/>
+          <w:sz w:val="16"/>
+          <w:szCs w:val="16"/>
         </w:rPr>
         <w:br/>
       </w:r>
       <w:r>
         <w:rPr>
           <w:rFonts w:ascii="Consolas" w:hAnsi="Consolas" w:cs="Consolas"/>
-          <w:sz w:val="18"/>
-          <w:szCs w:val="18"/>
+          <w:sz w:val="16"/>
+          <w:szCs w:val="16"/>
         </w:rPr>
         <w:t xml:space="preserve"> --</w:t>
       </w:r>
@@ -2449,8 +3200,8 @@
       <w:r>
         <w:rPr>
           <w:rFonts w:ascii="Consolas" w:hAnsi="Consolas" w:cs="Consolas"/>
-          <w:sz w:val="18"/>
-          <w:szCs w:val="18"/>
+          <w:sz w:val="16"/>
+          <w:szCs w:val="16"/>
         </w:rPr>
         <w:t>ebu</w:t>
       </w:r>
@@ -2458,10 +3209,314 @@
       <w:r>
         <w:rPr>
           <w:rFonts w:ascii="Consolas" w:hAnsi="Consolas" w:cs="Consolas"/>
-          <w:sz w:val="18"/>
-          <w:szCs w:val="18"/>
+          <w:sz w:val="16"/>
+          <w:szCs w:val="16"/>
         </w:rPr>
         <w:t>-core &lt;file&gt;     Write embedded EBU Core metadata to file</w:t>
+      </w:r>
+      <w:r>
+        <w:rPr>
+          <w:rFonts w:ascii="Consolas" w:hAnsi="Consolas" w:cs="Consolas"/>
+          <w:sz w:val="16"/>
+          <w:szCs w:val="16"/>
+        </w:rPr>
+        <w:br/>
+      </w:r>
+      <w:r>
+        <w:rPr>
+          <w:rFonts w:ascii="Consolas" w:hAnsi="Consolas" w:cs="Consolas"/>
+          <w:sz w:val="16"/>
+          <w:szCs w:val="16"/>
+        </w:rPr>
+        <w:t xml:space="preserve"> --dark-key            Use this custom dark metadata key when search</w:t>
+      </w:r>
+      <w:r>
+        <w:rPr>
+          <w:rFonts w:ascii="Consolas" w:hAnsi="Consolas" w:cs="Consolas"/>
+          <w:sz w:val="16"/>
+          <w:szCs w:val="16"/>
+        </w:rPr>
+        <w:t>ing for dark embedded metadata.</w:t>
+      </w:r>
+      <w:r>
+        <w:rPr>
+          <w:rFonts w:ascii="Consolas" w:hAnsi="Consolas" w:cs="Consolas"/>
+          <w:sz w:val="16"/>
+          <w:szCs w:val="16"/>
+        </w:rPr>
+        <w:br/>
+        <w:t xml:space="preserve">                </w:t>
+      </w:r>
+      <w:r>
+        <w:rPr>
+          <w:rFonts w:ascii="Consolas" w:hAnsi="Consolas" w:cs="Consolas"/>
+          <w:sz w:val="16"/>
+          <w:szCs w:val="16"/>
+        </w:rPr>
+        <w:t xml:space="preserve">       The provided key should a SMPTE UL, formatted as a '</w:t>
+      </w:r>
+      <w:proofErr w:type="spellStart"/>
+      <w:r>
+        <w:rPr>
+          <w:rFonts w:ascii="Consolas" w:hAnsi="Consolas" w:cs="Consolas"/>
+          <w:sz w:val="16"/>
+          <w:szCs w:val="16"/>
+        </w:rPr>
+        <w:t>urn</w:t>
+      </w:r>
+      <w:proofErr w:type="gramStart"/>
+      <w:r>
+        <w:rPr>
+          <w:rFonts w:ascii="Consolas" w:hAnsi="Consolas" w:cs="Consolas"/>
+          <w:sz w:val="16"/>
+          <w:szCs w:val="16"/>
+        </w:rPr>
+        <w:t>:smpt</w:t>
+      </w:r>
+      <w:r>
+        <w:rPr>
+          <w:rFonts w:ascii="Consolas" w:hAnsi="Consolas" w:cs="Consolas"/>
+          <w:sz w:val="16"/>
+          <w:szCs w:val="16"/>
+        </w:rPr>
+        <w:t>e:ul</w:t>
+      </w:r>
+      <w:proofErr w:type="spellEnd"/>
+      <w:proofErr w:type="gramEnd"/>
+      <w:r>
+        <w:rPr>
+          <w:rFonts w:ascii="Consolas" w:hAnsi="Consolas" w:cs="Consolas"/>
+          <w:sz w:val="16"/>
+          <w:szCs w:val="16"/>
+        </w:rPr>
+        <w:t>:...'.</w:t>
+      </w:r>
+      <w:r>
+        <w:rPr>
+          <w:rFonts w:ascii="Consolas" w:hAnsi="Consolas" w:cs="Consolas"/>
+          <w:sz w:val="16"/>
+          <w:szCs w:val="16"/>
+        </w:rPr>
+        <w:br/>
+      </w:r>
+      <w:r>
+        <w:rPr>
+          <w:rFonts w:ascii="Consolas" w:hAnsi="Consolas" w:cs="Consolas"/>
+          <w:sz w:val="16"/>
+          <w:szCs w:val="16"/>
+        </w:rPr>
+        <w:t xml:space="preserve"> --xml-scheme-id &lt;id</w:t>
+      </w:r>
+      <w:proofErr w:type="gramStart"/>
+      <w:r>
+        <w:rPr>
+          <w:rFonts w:ascii="Consolas" w:hAnsi="Consolas" w:cs="Consolas"/>
+          <w:sz w:val="16"/>
+          <w:szCs w:val="16"/>
+        </w:rPr>
+        <w:t>&gt;  Use</w:t>
+      </w:r>
+      <w:proofErr w:type="gramEnd"/>
+      <w:r>
+        <w:rPr>
+          <w:rFonts w:ascii="Consolas" w:hAnsi="Consolas" w:cs="Consolas"/>
+          <w:sz w:val="16"/>
+          <w:szCs w:val="16"/>
+        </w:rPr>
+        <w:t xml:space="preserve"> this XML scheme when searching for rel</w:t>
+      </w:r>
+      <w:r>
+        <w:rPr>
+          <w:rFonts w:ascii="Consolas" w:hAnsi="Consolas" w:cs="Consolas"/>
+          <w:sz w:val="16"/>
+          <w:szCs w:val="16"/>
+        </w:rPr>
+        <w:t>evant RP2057-embedded metadata.</w:t>
+      </w:r>
+      <w:r>
+        <w:rPr>
+          <w:rFonts w:ascii="Consolas" w:hAnsi="Consolas" w:cs="Consolas"/>
+          <w:sz w:val="16"/>
+          <w:szCs w:val="16"/>
+        </w:rPr>
+        <w:br/>
+        <w:t xml:space="preserve"> </w:t>
+      </w:r>
+      <w:r>
+        <w:rPr>
+          <w:rFonts w:ascii="Consolas" w:hAnsi="Consolas" w:cs="Consolas"/>
+          <w:sz w:val="16"/>
+          <w:szCs w:val="16"/>
+        </w:rPr>
+        <w:t xml:space="preserve">                      Th</w:t>
+      </w:r>
+      <w:r>
+        <w:rPr>
+          <w:rFonts w:ascii="Consolas" w:hAnsi="Consolas" w:cs="Consolas"/>
+          <w:sz w:val="16"/>
+          <w:szCs w:val="16"/>
+        </w:rPr>
+        <w:t>e &lt;id&gt; is one of the following:</w:t>
+      </w:r>
+      <w:r>
+        <w:rPr>
+          <w:rFonts w:ascii="Consolas" w:hAnsi="Consolas" w:cs="Consolas"/>
+          <w:sz w:val="16"/>
+          <w:szCs w:val="16"/>
+        </w:rPr>
+        <w:br/>
+        <w:t xml:space="preserve"> </w:t>
+      </w:r>
+      <w:r>
+        <w:rPr>
+          <w:rFonts w:ascii="Consolas" w:hAnsi="Consolas" w:cs="Consolas"/>
+          <w:sz w:val="16"/>
+          <w:szCs w:val="16"/>
+        </w:rPr>
+        <w:t xml:space="preserve">                       * a SMPTE UL, for</w:t>
+      </w:r>
+      <w:r>
+        <w:rPr>
+          <w:rFonts w:ascii="Consolas" w:hAnsi="Consolas" w:cs="Consolas"/>
+          <w:sz w:val="16"/>
+          <w:szCs w:val="16"/>
+        </w:rPr>
+        <w:t>matted as a '</w:t>
+      </w:r>
+      <w:proofErr w:type="spellStart"/>
+      <w:r>
+        <w:rPr>
+          <w:rFonts w:ascii="Consolas" w:hAnsi="Consolas" w:cs="Consolas"/>
+          <w:sz w:val="16"/>
+          <w:szCs w:val="16"/>
+        </w:rPr>
+        <w:t>urn</w:t>
+      </w:r>
+      <w:proofErr w:type="gramStart"/>
+      <w:r>
+        <w:rPr>
+          <w:rFonts w:ascii="Consolas" w:hAnsi="Consolas" w:cs="Consolas"/>
+          <w:sz w:val="16"/>
+          <w:szCs w:val="16"/>
+        </w:rPr>
+        <w:t>:smpte:ul</w:t>
+      </w:r>
+      <w:proofErr w:type="spellEnd"/>
+      <w:proofErr w:type="gramEnd"/>
+      <w:r>
+        <w:rPr>
+          <w:rFonts w:ascii="Consolas" w:hAnsi="Consolas" w:cs="Consolas"/>
+          <w:sz w:val="16"/>
+          <w:szCs w:val="16"/>
+        </w:rPr>
+        <w:t>:...',</w:t>
+      </w:r>
+      <w:r>
+        <w:rPr>
+          <w:rFonts w:ascii="Consolas" w:hAnsi="Consolas" w:cs="Consolas"/>
+          <w:sz w:val="16"/>
+          <w:szCs w:val="16"/>
+        </w:rPr>
+        <w:br/>
+      </w:r>
+      <w:r>
+        <w:rPr>
+          <w:rFonts w:ascii="Consolas" w:hAnsi="Consolas" w:cs="Consolas"/>
+          <w:sz w:val="16"/>
+          <w:szCs w:val="16"/>
+        </w:rPr>
+        <w:t xml:space="preserve"> </w:t>
+      </w:r>
+      <w:r>
+        <w:rPr>
+          <w:rFonts w:ascii="Consolas" w:hAnsi="Consolas" w:cs="Consolas"/>
+          <w:sz w:val="16"/>
+          <w:szCs w:val="16"/>
+        </w:rPr>
+        <w:t xml:space="preserve"> </w:t>
+      </w:r>
+      <w:r>
+        <w:rPr>
+          <w:rFonts w:ascii="Consolas" w:hAnsi="Consolas" w:cs="Consolas"/>
+          <w:sz w:val="16"/>
+          <w:szCs w:val="16"/>
+        </w:rPr>
+        <w:t xml:space="preserve">                      * a UUID, formatted as a '</w:t>
+      </w:r>
+      <w:proofErr w:type="spellStart"/>
+      <w:r>
+        <w:rPr>
+          <w:rFonts w:ascii="Consolas" w:hAnsi="Consolas" w:cs="Consolas"/>
+          <w:sz w:val="16"/>
+          <w:szCs w:val="16"/>
+        </w:rPr>
+        <w:t>urn:uuid</w:t>
+      </w:r>
+      <w:proofErr w:type="spellEnd"/>
+      <w:r>
+        <w:rPr>
+          <w:rFonts w:ascii="Consolas" w:hAnsi="Consolas" w:cs="Consolas"/>
+          <w:sz w:val="16"/>
+          <w:szCs w:val="16"/>
+        </w:rPr>
+        <w:t>:...'</w:t>
+      </w:r>
+      <w:r>
+        <w:rPr>
+          <w:rFonts w:ascii="Consolas" w:hAnsi="Consolas" w:cs="Consolas"/>
+          <w:sz w:val="16"/>
+          <w:szCs w:val="16"/>
+        </w:rPr>
+        <w:t xml:space="preserve"> </w:t>
+      </w:r>
+      <w:r>
+        <w:rPr>
+          <w:rFonts w:ascii="Consolas" w:hAnsi="Consolas" w:cs="Consolas"/>
+          <w:sz w:val="16"/>
+          <w:szCs w:val="16"/>
+        </w:rPr>
+        <w:t xml:space="preserve">or </w:t>
+      </w:r>
+      <w:r>
+        <w:rPr>
+          <w:rFonts w:ascii="Consolas" w:hAnsi="Consolas" w:cs="Consolas"/>
+          <w:sz w:val="16"/>
+          <w:szCs w:val="16"/>
+        </w:rPr>
+        <w:br/>
+        <w:t xml:space="preserve">                          </w:t>
+      </w:r>
+      <w:r>
+        <w:rPr>
+          <w:rFonts w:ascii="Consolas" w:hAnsi="Consolas" w:cs="Consolas"/>
+          <w:sz w:val="16"/>
+          <w:szCs w:val="16"/>
+        </w:rPr>
+        <w:t>as 32 hexadecimal character</w:t>
+      </w:r>
+      <w:r>
+        <w:rPr>
+          <w:rFonts w:ascii="Consolas" w:hAnsi="Consolas" w:cs="Consolas"/>
+          <w:sz w:val="16"/>
+          <w:szCs w:val="16"/>
+        </w:rPr>
+        <w:t>s using a '.' or '-' separator,</w:t>
+      </w:r>
+      <w:r>
+        <w:rPr>
+          <w:rFonts w:ascii="Consolas" w:hAnsi="Consolas" w:cs="Consolas"/>
+          <w:sz w:val="16"/>
+          <w:szCs w:val="16"/>
+        </w:rPr>
+        <w:br/>
+      </w:r>
+      <w:r>
+        <w:rPr>
+          <w:rFonts w:ascii="Consolas" w:hAnsi="Consolas" w:cs="Consolas"/>
+          <w:sz w:val="16"/>
+          <w:szCs w:val="16"/>
+        </w:rPr>
+        <w:t xml:space="preserve">                       A default EBU Core scheme identifier is used if this option is not provided.</w:t>
       </w:r>
     </w:p>
     <w:p>
@@ -2540,9 +3595,25 @@
     </w:p>
     <w:p>
       <w:pPr>
+        <w:rPr>
+          <w:rFonts w:asciiTheme="majorHAnsi" w:eastAsiaTheme="majorEastAsia" w:hAnsiTheme="majorHAnsi" w:cstheme="majorBidi"/>
+          <w:b/>
+          <w:bCs/>
+          <w:color w:val="365F91" w:themeColor="accent1" w:themeShade="BF"/>
+          <w:sz w:val="28"/>
+          <w:szCs w:val="28"/>
+        </w:rPr>
+      </w:pPr>
+      <w:r>
+        <w:br w:type="page"/>
+      </w:r>
+    </w:p>
+    <w:p>
+      <w:pPr>
         <w:pStyle w:val="Heading1"/>
       </w:pPr>
       <w:r>
+        <w:lastRenderedPageBreak/>
         <w:t xml:space="preserve">Functionality – </w:t>
       </w:r>
       <w:proofErr w:type="spellStart"/>
@@ -2615,24 +3686,56 @@
     </w:p>
     <w:p>
       <w:r>
-        <w:t xml:space="preserve">When invoking the SDK </w:t>
-      </w:r>
-      <w:proofErr w:type="spellStart"/>
-      <w:r>
-        <w:t>Analyzer</w:t>
-      </w:r>
-      <w:proofErr w:type="spellEnd"/>
+        <w:t>When invoking the SDK Analysis</w:t>
+      </w:r>
       <w:r>
         <w:t xml:space="preserve"> functions each variant of these formats can be selected as the reported output (i.e., METADATA or MUX, and LOGICAL or PHYSICAL).</w:t>
       </w:r>
     </w:p>
-    <w:p/>
+    <w:p>
+      <w:r>
+        <w:t xml:space="preserve">For version 2.0 of the SDK, a new </w:t>
+      </w:r>
+      <w:r>
+        <w:t>strict analysi</w:t>
+      </w:r>
+      <w:r>
+        <w:t xml:space="preserve">s option was added. </w:t>
+      </w:r>
+      <w:r>
+        <w:t xml:space="preserve">When active, it will restrict the </w:t>
+      </w:r>
+      <w:r>
+        <w:t xml:space="preserve">output </w:t>
+      </w:r>
+      <w:r>
+        <w:t>report</w:t>
+      </w:r>
+      <w:r>
+        <w:t>s</w:t>
+      </w:r>
+      <w:r>
+        <w:t xml:space="preserve"> to only elements explicitly defined in the ST-434 standard. When left out, the </w:t>
+      </w:r>
+      <w:r>
+        <w:t xml:space="preserve">analysis code </w:t>
+      </w:r>
+      <w:r>
+        <w:t xml:space="preserve">will also output information about elements not strictly defined by the standard, but known by the </w:t>
+      </w:r>
+      <w:r>
+        <w:t>SDK (this can be useful in cases that the SDK libraries have been updated with new initiatives that have not yet been included in a revision of ST-434)</w:t>
+      </w:r>
+      <w:r>
+        <w:t xml:space="preserve">. </w:t>
+      </w:r>
+    </w:p>
     <w:p>
       <w:pPr>
         <w:pBdr>
           <w:top w:val="single" w:sz="4" w:space="1" w:color="auto"/>
           <w:left w:val="single" w:sz="4" w:space="1" w:color="auto"/>
-          <w:bottom w:val="single" w:sz="4" w:space="1" w:color="auto"/>
+          <w:bottom w:val="single" w:sz="4" w:space="18" w:color="auto"/>
           <w:right w:val="single" w:sz="4" w:space="1" w:color="auto"/>
         </w:pBdr>
       </w:pPr>
@@ -2696,7 +3799,7 @@
         <w:pBdr>
           <w:top w:val="single" w:sz="4" w:space="1" w:color="auto"/>
           <w:left w:val="single" w:sz="4" w:space="1" w:color="auto"/>
-          <w:bottom w:val="single" w:sz="4" w:space="1" w:color="auto"/>
+          <w:bottom w:val="single" w:sz="4" w:space="18" w:color="auto"/>
           <w:right w:val="single" w:sz="4" w:space="1" w:color="auto"/>
         </w:pBdr>
         <w:spacing w:after="0"/>
@@ -2712,7 +3815,6 @@
           <w:sz w:val="18"/>
           <w:szCs w:val="18"/>
         </w:rPr>
-        <w:lastRenderedPageBreak/>
         <w:t>Usage: mxfanal</w:t>
       </w:r>
       <w:r>
@@ -2729,7 +3831,7 @@
         <w:pBdr>
           <w:top w:val="single" w:sz="4" w:space="1" w:color="auto"/>
           <w:left w:val="single" w:sz="4" w:space="1" w:color="auto"/>
-          <w:bottom w:val="single" w:sz="4" w:space="1" w:color="auto"/>
+          <w:bottom w:val="single" w:sz="4" w:space="18" w:color="auto"/>
           <w:right w:val="single" w:sz="4" w:space="1" w:color="auto"/>
         </w:pBdr>
         <w:spacing w:after="0"/>
@@ -2753,7 +3855,7 @@
         <w:pBdr>
           <w:top w:val="single" w:sz="4" w:space="1" w:color="auto"/>
           <w:left w:val="single" w:sz="4" w:space="1" w:color="auto"/>
-          <w:bottom w:val="single" w:sz="4" w:space="1" w:color="auto"/>
+          <w:bottom w:val="single" w:sz="4" w:space="18" w:color="auto"/>
           <w:right w:val="single" w:sz="4" w:space="1" w:color="auto"/>
         </w:pBdr>
         <w:spacing w:after="0"/>
@@ -2777,7 +3879,7 @@
         <w:pBdr>
           <w:top w:val="single" w:sz="4" w:space="1" w:color="auto"/>
           <w:left w:val="single" w:sz="4" w:space="1" w:color="auto"/>
-          <w:bottom w:val="single" w:sz="4" w:space="1" w:color="auto"/>
+          <w:bottom w:val="single" w:sz="4" w:space="18" w:color="auto"/>
           <w:right w:val="single" w:sz="4" w:space="1" w:color="auto"/>
         </w:pBdr>
         <w:spacing w:after="0"/>
@@ -2801,7 +3903,7 @@
         <w:pBdr>
           <w:top w:val="single" w:sz="4" w:space="1" w:color="auto"/>
           <w:left w:val="single" w:sz="4" w:space="1" w:color="auto"/>
-          <w:bottom w:val="single" w:sz="4" w:space="1" w:color="auto"/>
+          <w:bottom w:val="single" w:sz="4" w:space="18" w:color="auto"/>
           <w:right w:val="single" w:sz="4" w:space="1" w:color="auto"/>
         </w:pBdr>
         <w:spacing w:after="0"/>
@@ -2825,7 +3927,7 @@
         <w:pBdr>
           <w:top w:val="single" w:sz="4" w:space="1" w:color="auto"/>
           <w:left w:val="single" w:sz="4" w:space="1" w:color="auto"/>
-          <w:bottom w:val="single" w:sz="4" w:space="1" w:color="auto"/>
+          <w:bottom w:val="single" w:sz="4" w:space="18" w:color="auto"/>
           <w:right w:val="single" w:sz="4" w:space="1" w:color="auto"/>
         </w:pBdr>
         <w:spacing w:after="0"/>
@@ -2849,7 +3951,7 @@
         <w:pBdr>
           <w:top w:val="single" w:sz="4" w:space="1" w:color="auto"/>
           <w:left w:val="single" w:sz="4" w:space="1" w:color="auto"/>
-          <w:bottom w:val="single" w:sz="4" w:space="1" w:color="auto"/>
+          <w:bottom w:val="single" w:sz="4" w:space="18" w:color="auto"/>
           <w:right w:val="single" w:sz="4" w:space="1" w:color="auto"/>
         </w:pBdr>
         <w:spacing w:after="0"/>
@@ -2873,7 +3975,7 @@
         <w:pBdr>
           <w:top w:val="single" w:sz="4" w:space="1" w:color="auto"/>
           <w:left w:val="single" w:sz="4" w:space="1" w:color="auto"/>
-          <w:bottom w:val="single" w:sz="4" w:space="1" w:color="auto"/>
+          <w:bottom w:val="single" w:sz="4" w:space="18" w:color="auto"/>
           <w:right w:val="single" w:sz="4" w:space="1" w:color="auto"/>
         </w:pBdr>
         <w:spacing w:after="0"/>
@@ -2897,7 +3999,7 @@
         <w:pBdr>
           <w:top w:val="single" w:sz="4" w:space="1" w:color="auto"/>
           <w:left w:val="single" w:sz="4" w:space="1" w:color="auto"/>
-          <w:bottom w:val="single" w:sz="4" w:space="1" w:color="auto"/>
+          <w:bottom w:val="single" w:sz="4" w:space="18" w:color="auto"/>
           <w:right w:val="single" w:sz="4" w:space="1" w:color="auto"/>
         </w:pBdr>
         <w:spacing w:after="0"/>
@@ -2921,7 +4023,7 @@
         <w:pBdr>
           <w:top w:val="single" w:sz="4" w:space="1" w:color="auto"/>
           <w:left w:val="single" w:sz="4" w:space="1" w:color="auto"/>
-          <w:bottom w:val="single" w:sz="4" w:space="1" w:color="auto"/>
+          <w:bottom w:val="single" w:sz="4" w:space="18" w:color="auto"/>
           <w:right w:val="single" w:sz="4" w:space="1" w:color="auto"/>
         </w:pBdr>
         <w:spacing w:after="0"/>
@@ -2940,6 +4042,7 @@
         <w:t xml:space="preserve"> --</w:t>
       </w:r>
       <w:proofErr w:type="spellStart"/>
+      <w:proofErr w:type="gramStart"/>
       <w:r>
         <w:rPr>
           <w:rFonts w:ascii="Consolas" w:hAnsi="Consolas" w:cs="Consolas"/>
@@ -2949,6 +4052,7 @@
         <w:t>deepindex</w:t>
       </w:r>
       <w:proofErr w:type="spellEnd"/>
+      <w:proofErr w:type="gramEnd"/>
       <w:r>
         <w:rPr>
           <w:rFonts w:ascii="Consolas" w:hAnsi="Consolas" w:cs="Consolas"/>
@@ -2956,6 +4060,23 @@
           <w:szCs w:val="18"/>
         </w:rPr>
         <w:t xml:space="preserve">           Perform a deep index table analysis</w:t>
+      </w:r>
+      <w:r>
+        <w:rPr>
+          <w:rFonts w:ascii="Consolas" w:hAnsi="Consolas" w:cs="Consolas"/>
+          <w:sz w:val="18"/>
+          <w:szCs w:val="18"/>
+        </w:rPr>
+        <w:br/>
+        <w:t xml:space="preserve"> </w:t>
+      </w:r>
+      <w:r>
+        <w:rPr>
+          <w:rFonts w:ascii="Consolas" w:hAnsi="Consolas" w:cs="Consolas"/>
+          <w:sz w:val="18"/>
+          <w:szCs w:val="18"/>
+        </w:rPr>
+        <w:t>--strict              Perform a strict, fully ST-434-compliant analysis.</w:t>
       </w:r>
     </w:p>
     <w:p>
@@ -2963,9 +4084,15 @@
         <w:pBdr>
           <w:top w:val="single" w:sz="4" w:space="1" w:color="auto"/>
           <w:left w:val="single" w:sz="4" w:space="1" w:color="auto"/>
-          <w:bottom w:val="single" w:sz="4" w:space="1" w:color="auto"/>
+          <w:bottom w:val="single" w:sz="4" w:space="18" w:color="auto"/>
           <w:right w:val="single" w:sz="4" w:space="1" w:color="auto"/>
         </w:pBdr>
+        <w:spacing w:after="0"/>
+        <w:rPr>
+          <w:rFonts w:ascii="Consolas" w:hAnsi="Consolas" w:cs="Consolas"/>
+          <w:sz w:val="18"/>
+          <w:szCs w:val="18"/>
+        </w:rPr>
       </w:pPr>
     </w:p>
     <w:p>
@@ -2973,11 +4100,18 @@
         <w:pBdr>
           <w:top w:val="single" w:sz="4" w:space="1" w:color="auto"/>
           <w:left w:val="single" w:sz="4" w:space="1" w:color="auto"/>
-          <w:bottom w:val="single" w:sz="4" w:space="1" w:color="auto"/>
+          <w:bottom w:val="single" w:sz="4" w:space="18" w:color="auto"/>
           <w:right w:val="single" w:sz="4" w:space="1" w:color="auto"/>
         </w:pBdr>
-      </w:pPr>
-      <w:r>
+        <w:spacing w:after="0"/>
+        <w:rPr>
+          <w:rFonts w:ascii="Consolas" w:hAnsi="Consolas" w:cs="Consolas"/>
+          <w:sz w:val="18"/>
+          <w:szCs w:val="18"/>
+        </w:rPr>
+      </w:pPr>
+      <w:r>
+        <w:lastRenderedPageBreak/>
         <w:t xml:space="preserve">To use the SDK in this mode, use one of the </w:t>
       </w:r>
       <w:r>
@@ -3228,13 +4362,8 @@
         <w:t xml:space="preserve">in </w:t>
       </w:r>
       <w:r>
-        <w:t xml:space="preserve">the SDK code as git </w:t>
-      </w:r>
-      <w:proofErr w:type="spellStart"/>
-      <w:r>
-        <w:t>submodules</w:t>
-      </w:r>
-      <w:proofErr w:type="spellEnd"/>
+        <w:t>the SDK code as git submodules</w:t>
+      </w:r>
       <w:r>
         <w:t>.</w:t>
       </w:r>
@@ -3373,15 +4502,7 @@
         </w:numPr>
       </w:pPr>
       <w:r>
-        <w:t xml:space="preserve">Apache </w:t>
-      </w:r>
-      <w:proofErr w:type="spellStart"/>
-      <w:r>
-        <w:t>Xerces</w:t>
-      </w:r>
-      <w:proofErr w:type="spellEnd"/>
-      <w:r>
-        <w:t>-C++: a librar</w:t>
+        <w:t>Apache Xerces-C++: a librar</w:t>
       </w:r>
       <w:r>
         <w:t>y for processing XML documents and XML schema validation;</w:t>
@@ -3434,7 +4555,6 @@
         <w:pStyle w:val="Heading2"/>
       </w:pPr>
       <w:r>
-        <w:lastRenderedPageBreak/>
         <w:t>Code Structure</w:t>
       </w:r>
     </w:p>
@@ -3644,15 +4764,7 @@
           </w:tcPr>
           <w:p>
             <w:r>
-              <w:t xml:space="preserve">Code repositories of SDK dependencies as git </w:t>
-            </w:r>
-            <w:proofErr w:type="spellStart"/>
-            <w:r>
-              <w:t>submodules</w:t>
-            </w:r>
-            <w:proofErr w:type="spellEnd"/>
-            <w:r>
-              <w:t>.</w:t>
+              <w:t>Code repositories of SDK dependencies as git submodules.</w:t>
             </w:r>
           </w:p>
         </w:tc>
@@ -3736,6 +4848,7 @@
               <w:rPr>
                 <w:i/>
               </w:rPr>
+              <w:lastRenderedPageBreak/>
               <w:t>(DE</w:t>
             </w:r>
             <w:proofErr w:type="gramStart"/>
@@ -3819,6 +4932,7 @@
             </w:pPr>
             <w:proofErr w:type="spellStart"/>
             <w:r>
+              <w:lastRenderedPageBreak/>
               <w:t>ebu-</w:t>
             </w:r>
             <w:r>
@@ -3882,15 +4996,7 @@
           </w:tcPr>
           <w:p>
             <w:r>
-              <w:t xml:space="preserve">Utility code for interaction between the </w:t>
-            </w:r>
-            <w:proofErr w:type="spellStart"/>
-            <w:r>
-              <w:t>Xerces</w:t>
-            </w:r>
-            <w:proofErr w:type="spellEnd"/>
-            <w:r>
-              <w:t>-C++ functions and the functionality of MXFCustomMetadata.cpp, e.g., for the serialization of parsed XML documents into an MXF KLV packet.</w:t>
+              <w:t>Utility code for interaction between the Xerces-C++ functions and the functionality of MXFCustomMetadata.cpp, e.g., for the serialization of parsed XML documents into an MXF KLV packet.</w:t>
             </w:r>
           </w:p>
         </w:tc>
@@ -4504,15 +5610,7 @@
           <w:p/>
           <w:p>
             <w:r>
-              <w:t xml:space="preserve">This code implements (along with the external XSD and </w:t>
-            </w:r>
-            <w:proofErr w:type="spellStart"/>
-            <w:r>
-              <w:t>Xerces</w:t>
-            </w:r>
-            <w:proofErr w:type="spellEnd"/>
-            <w:r>
-              <w:t xml:space="preserve">-C++ libraries) the </w:t>
+              <w:t xml:space="preserve">This code implements (along with the external XSD and Xerces-C++ libraries) the </w:t>
             </w:r>
             <w:proofErr w:type="spellStart"/>
             <w:r>
@@ -4625,7 +5723,6 @@
               <w:rPr>
                 <w:b/>
               </w:rPr>
-              <w:lastRenderedPageBreak/>
               <w:t>\</w:t>
             </w:r>
             <w:proofErr w:type="spellStart"/>
@@ -4740,12 +5837,7 @@
           </w:tcPr>
           <w:p>
             <w:r>
-              <w:lastRenderedPageBreak/>
-              <w:t xml:space="preserve">Bi-directional mapping code for conversion </w:t>
-            </w:r>
-            <w:r>
-              <w:lastRenderedPageBreak/>
-              <w:t xml:space="preserve">between the XML Schema-based </w:t>
+              <w:t xml:space="preserve">Bi-directional mapping code for conversion between the XML Schema-based </w:t>
             </w:r>
             <w:proofErr w:type="spellStart"/>
             <w:r>
@@ -4822,7 +5914,6 @@
           <w:p>
             <w:proofErr w:type="spellStart"/>
             <w:r>
-              <w:lastRenderedPageBreak/>
               <w:t>ebu-mxfsdk</w:t>
             </w:r>
             <w:proofErr w:type="spellEnd"/>
@@ -5005,6 +6096,7 @@
               <w:rPr>
                 <w:b/>
               </w:rPr>
+              <w:lastRenderedPageBreak/>
               <w:t>\</w:t>
             </w:r>
             <w:proofErr w:type="spellStart"/>
@@ -5029,6 +6121,7 @@
           </w:tcPr>
           <w:p>
             <w:r>
+              <w:lastRenderedPageBreak/>
               <w:t xml:space="preserve">Contains </w:t>
             </w:r>
             <w:proofErr w:type="spellStart"/>
@@ -5037,7 +6130,11 @@
             </w:r>
             <w:proofErr w:type="spellEnd"/>
             <w:r>
-              <w:t xml:space="preserve"> version-agnostic code for handling </w:t>
+              <w:t xml:space="preserve"> version-agnostic code for </w:t>
+            </w:r>
+            <w:r>
+              <w:lastRenderedPageBreak/>
+              <w:t xml:space="preserve">handling </w:t>
             </w:r>
             <w:proofErr w:type="spellStart"/>
             <w:r>
@@ -5083,6 +6180,7 @@
               <w:rPr>
                 <w:b/>
               </w:rPr>
+              <w:lastRenderedPageBreak/>
               <w:t>ebu-</w:t>
             </w:r>
             <w:r>
@@ -5500,7 +6598,6 @@
           <w:noProof/>
           <w:lang w:eastAsia="en-GB"/>
         </w:rPr>
-        <w:lastRenderedPageBreak/>
         <w:drawing>
           <wp:inline distT="0" distB="0" distL="0" distR="0" wp14:anchorId="16262B08" wp14:editId="514DA274">
             <wp:extent cx="5760720" cy="3486683"/>
@@ -5611,6 +6708,7 @@
           <w:noProof/>
           <w:lang w:eastAsia="en-GB"/>
         </w:rPr>
+        <w:lastRenderedPageBreak/>
         <w:drawing>
           <wp:inline distT="0" distB="0" distL="0" distR="0" wp14:anchorId="2A5E2019" wp14:editId="78021E65">
             <wp:extent cx="5760720" cy="2667579"/>
@@ -5763,7 +6861,7 @@
                 <w:rPr>
                   <w:rStyle w:val="Hyperlink"/>
                 </w:rPr>
-                <w:t>https://github.com/Limecraft/ebu-libmxf</w:t>
+                <w:t>https://github.com/ebu/ebu-libmxf</w:t>
               </w:r>
             </w:hyperlink>
           </w:p>
@@ -5810,7 +6908,7 @@
                 <w:rPr>
                   <w:rStyle w:val="Hyperlink"/>
                 </w:rPr>
-                <w:t>https://github.com/Limecraft/ebu-libmxfpp</w:t>
+                <w:t>https://github.com/ebu/ebu-libmxfpp</w:t>
               </w:r>
             </w:hyperlink>
             <w:r>
@@ -5857,7 +6955,7 @@
                 <w:rPr>
                   <w:rStyle w:val="Hyperlink"/>
                 </w:rPr>
-                <w:t>https://github.com/Limecraft/ebu-bmx</w:t>
+                <w:t>https://github.com/ebu/ebu-bmx</w:t>
               </w:r>
             </w:hyperlink>
             <w:r>
@@ -5890,7 +6988,7 @@
                 <w:rPr>
                   <w:rStyle w:val="Hyperlink"/>
                 </w:rPr>
-                <w:t>https://github.com/Limecraft/ebu-mxfsdk</w:t>
+                <w:t>https://github.com/ebu/ebu-mxfsdk</w:t>
               </w:r>
             </w:hyperlink>
           </w:p>
@@ -5902,15 +7000,7 @@
           </w:tcPr>
           <w:p>
             <w:r>
-              <w:t xml:space="preserve">Contains the MXF SDK source code in a git repository, with the above repositories linked in as </w:t>
-            </w:r>
-            <w:proofErr w:type="spellStart"/>
-            <w:r>
-              <w:t>submodules</w:t>
-            </w:r>
-            <w:proofErr w:type="spellEnd"/>
-            <w:r>
-              <w:t>.</w:t>
+              <w:t>Contains the MXF SDK source code in a git repository, with the above repositories linked in as submodules.</w:t>
             </w:r>
           </w:p>
         </w:tc>
@@ -5998,15 +7088,7 @@
           </w:tcPr>
           <w:p>
             <w:r>
-              <w:t xml:space="preserve">This code is included as a git </w:t>
-            </w:r>
-            <w:proofErr w:type="spellStart"/>
-            <w:r>
-              <w:t>submodule</w:t>
-            </w:r>
-            <w:proofErr w:type="spellEnd"/>
-            <w:r>
-              <w:t xml:space="preserve"> of the SDK and will be checked out automatically. </w:t>
+              <w:t xml:space="preserve">This code is included as a git submodule of the SDK and will be checked out automatically. </w:t>
             </w:r>
             <w:r>
               <w:t xml:space="preserve">Then use the </w:t>
@@ -6090,15 +7172,7 @@
           </w:tcPr>
           <w:p>
             <w:r>
-              <w:t xml:space="preserve">Apache </w:t>
-            </w:r>
-            <w:proofErr w:type="spellStart"/>
-            <w:r>
-              <w:t>Xerces</w:t>
-            </w:r>
-            <w:proofErr w:type="spellEnd"/>
-            <w:r>
-              <w:t>-C++ (version 3.1.1)</w:t>
+              <w:t>Apache Xerces-C++ (version 3.1.1)</w:t>
             </w:r>
           </w:p>
         </w:tc>
@@ -6485,15 +7559,7 @@
           </w:tcPr>
           <w:p>
             <w:r>
-              <w:t xml:space="preserve">This code is included as a git </w:t>
-            </w:r>
-            <w:proofErr w:type="spellStart"/>
-            <w:r>
-              <w:t>submodule</w:t>
-            </w:r>
-            <w:proofErr w:type="spellEnd"/>
-            <w:r>
-              <w:t xml:space="preserve"> of the SDK and wi</w:t>
+              <w:t>This code is included as a git submodule of the SDK and wi</w:t>
             </w:r>
             <w:r>
               <w:t>ll be checked out automatically. Also, the Visual Studio project is included in the EBU MXF SDK solution.</w:t>
@@ -6615,15 +7681,7 @@
           <w:p>
             <w:r>
               <w:lastRenderedPageBreak/>
-              <w:t xml:space="preserve">Apache </w:t>
-            </w:r>
-            <w:proofErr w:type="spellStart"/>
-            <w:r>
-              <w:t>Xerces</w:t>
-            </w:r>
-            <w:proofErr w:type="spellEnd"/>
-            <w:r>
-              <w:t>-C++ (version 3.1.1)</w:t>
+              <w:t>Apache Xerces-C++ (version 3.1.1)</w:t>
             </w:r>
           </w:p>
         </w:tc>
@@ -9336,7 +10394,6 @@
       <w:spacing w:after="0" w:line="240" w:lineRule="auto"/>
     </w:pPr>
     <w:tblPr>
-      <w:tblInd w:w="0" w:type="dxa"/>
       <w:tblBorders>
         <w:top w:val="single" w:sz="4" w:space="0" w:color="auto"/>
         <w:left w:val="single" w:sz="4" w:space="0" w:color="auto"/>
@@ -9345,12 +10402,6 @@
         <w:insideH w:val="single" w:sz="4" w:space="0" w:color="auto"/>
         <w:insideV w:val="single" w:sz="4" w:space="0" w:color="auto"/>
       </w:tblBorders>
-      <w:tblCellMar>
-        <w:top w:w="0" w:type="dxa"/>
-        <w:left w:w="108" w:type="dxa"/>
-        <w:bottom w:w="0" w:type="dxa"/>
-        <w:right w:w="108" w:type="dxa"/>
-      </w:tblCellMar>
     </w:tblPr>
   </w:style>
   <w:style w:type="character" w:styleId="Hyperlink">
@@ -10196,7 +11247,6 @@
       <w:spacing w:after="0" w:line="240" w:lineRule="auto"/>
     </w:pPr>
     <w:tblPr>
-      <w:tblInd w:w="0" w:type="dxa"/>
       <w:tblBorders>
         <w:top w:val="single" w:sz="4" w:space="0" w:color="auto"/>
         <w:left w:val="single" w:sz="4" w:space="0" w:color="auto"/>
@@ -10205,12 +11255,6 @@
         <w:insideH w:val="single" w:sz="4" w:space="0" w:color="auto"/>
         <w:insideV w:val="single" w:sz="4" w:space="0" w:color="auto"/>
       </w:tblBorders>
-      <w:tblCellMar>
-        <w:top w:w="0" w:type="dxa"/>
-        <w:left w:w="108" w:type="dxa"/>
-        <w:bottom w:w="0" w:type="dxa"/>
-        <w:right w:w="108" w:type="dxa"/>
-      </w:tblCellMar>
     </w:tblPr>
   </w:style>
   <w:style w:type="character" w:styleId="Hyperlink">
@@ -10892,7 +11936,7 @@
 </file>
 
 <file path=customXml/itemProps1.xml><?xml version="1.0" encoding="utf-8"?>
-<ds:datastoreItem xmlns:ds="http://schemas.openxmlformats.org/officeDocument/2006/customXml" ds:itemID="{744BF45C-48AE-47F5-B4A3-D22EEB7CC596}">
+<ds:datastoreItem xmlns:ds="http://schemas.openxmlformats.org/officeDocument/2006/customXml" ds:itemID="{683BE75E-0D9E-4EA5-BD92-8ECDD1E0E432}">
   <ds:schemaRefs>
     <ds:schemaRef ds:uri="http://schemas.openxmlformats.org/officeDocument/2006/bibliography"/>
   </ds:schemaRefs>

</xml_diff>